<commit_message>
Finished Setup File and install bat
</commit_message>
<xml_diff>
--- a/Delivery Files/Setup.docx
+++ b/Delivery Files/Setup.docx
@@ -727,7 +727,13 @@
     </w:p>
     <w:p>
       <w:r>
-        <w:t>Once it has downloaded open the install program.</w:t>
+        <w:t>Once it has downloaded open the install program</w:t>
+      </w:r>
+      <w:r>
+        <w:t xml:space="preserve"> and move to the next page of this guide</w:t>
+      </w:r>
+      <w:r>
+        <w:t>.</w:t>
       </w:r>
     </w:p>
     <w:p/>
@@ -1744,9 +1750,9 @@
       </w:r>
     </w:p>
     <w:p/>
-    <w:p/>
     <w:p>
       <w:r>
+        <w:lastRenderedPageBreak/>
         <w:t>It should then load the application with this screen</w:t>
       </w:r>
     </w:p>
@@ -2483,6 +2489,9 @@
     </w:p>
     <w:p/>
     <w:p>
+      <w:pPr>
+        <w:jc w:val="both"/>
+      </w:pPr>
       <w:r>
         <w:rPr>
           <w:noProof/>
@@ -2911,6 +2920,7 @@
     <w:p/>
     <w:p>
       <w:r>
+        <w:lastRenderedPageBreak/>
         <w:t>Once you’ve done that, this form should pop up. Fill in the details as specified bellow:</w:t>
       </w:r>
     </w:p>
@@ -3569,15 +3579,6 @@
     </w:p>
     <w:p>
       <w:pPr>
-        <w:jc w:val="center"/>
-        <w:rPr>
-          <w:sz w:val="48"/>
-          <w:szCs w:val="48"/>
-        </w:rPr>
-      </w:pPr>
-    </w:p>
-    <w:p>
-      <w:pPr>
         <w:jc w:val="both"/>
         <w:rPr>
           <w:sz w:val="24"/>
@@ -3631,15 +3632,6 @@
           <w:szCs w:val="24"/>
         </w:rPr>
       </w:pPr>
-    </w:p>
-    <w:p>
-      <w:pPr>
-        <w:jc w:val="both"/>
-        <w:rPr>
-          <w:sz w:val="24"/>
-          <w:szCs w:val="24"/>
-        </w:rPr>
-      </w:pPr>
       <w:r>
         <w:rPr>
           <w:noProof/>
@@ -3647,13 +3639,13 @@
         <mc:AlternateContent>
           <mc:Choice Requires="wps">
             <w:drawing>
-              <wp:anchor distT="0" distB="0" distL="114300" distR="114300" simplePos="0" relativeHeight="251732992" behindDoc="0" locked="0" layoutInCell="1" allowOverlap="1" wp14:anchorId="7D6067BF" wp14:editId="10DB4A58">
+              <wp:anchor distT="0" distB="0" distL="114300" distR="114300" simplePos="0" relativeHeight="251732992" behindDoc="0" locked="0" layoutInCell="1" allowOverlap="1" wp14:anchorId="7D6067BF" wp14:editId="4A917550">
                 <wp:simplePos x="0" y="0"/>
                 <wp:positionH relativeFrom="column">
-                  <wp:posOffset>866775</wp:posOffset>
+                  <wp:posOffset>885825</wp:posOffset>
                 </wp:positionH>
                 <wp:positionV relativeFrom="paragraph">
-                  <wp:posOffset>1560195</wp:posOffset>
+                  <wp:posOffset>1255395</wp:posOffset>
                 </wp:positionV>
                 <wp:extent cx="923925" cy="228600"/>
                 <wp:effectExtent l="0" t="0" r="28575" b="19050"/>
@@ -3719,7 +3711,7 @@
           </mc:Choice>
           <mc:Fallback>
             <w:pict>
-              <v:rect w14:anchorId="219CBD8B" id="Rectangle 50" o:spid="_x0000_s1026" style="position:absolute;margin-left:68.25pt;margin-top:122.85pt;width:72.75pt;height:18pt;z-index:251732992;visibility:visible;mso-wrap-style:square;mso-width-percent:0;mso-height-percent:0;mso-wrap-distance-left:9pt;mso-wrap-distance-top:0;mso-wrap-distance-right:9pt;mso-wrap-distance-bottom:0;mso-position-horizontal:absolute;mso-position-horizontal-relative:text;mso-position-vertical:absolute;mso-position-vertical-relative:text;mso-width-percent:0;mso-height-percent:0;mso-width-relative:margin;mso-height-relative:margin;v-text-anchor:top" o:gfxdata="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" fillcolor="#e71224" strokecolor="#e71224" strokeweight=".5mm">
+              <v:rect w14:anchorId="5BC78320" id="Rectangle 50" o:spid="_x0000_s1026" style="position:absolute;margin-left:69.75pt;margin-top:98.85pt;width:72.75pt;height:18pt;z-index:251732992;visibility:visible;mso-wrap-style:square;mso-width-percent:0;mso-height-percent:0;mso-wrap-distance-left:9pt;mso-wrap-distance-top:0;mso-wrap-distance-right:9pt;mso-wrap-distance-bottom:0;mso-position-horizontal:absolute;mso-position-horizontal-relative:text;mso-position-vertical:absolute;mso-position-vertical-relative:text;mso-width-percent:0;mso-height-percent:0;mso-width-relative:margin;mso-height-relative:margin;v-text-anchor:top" o:gfxdata="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" fillcolor="#e71224" strokecolor="#e71224" strokeweight=".5mm">
                 <v:fill opacity="3341f"/>
               </v:rect>
             </w:pict>
@@ -3730,69 +3722,41 @@
         <w:rPr>
           <w:noProof/>
         </w:rPr>
-        <mc:AlternateContent>
-          <mc:Choice Requires="wpg">
-            <w:drawing>
-              <wp:inline distT="0" distB="0" distL="0" distR="0" wp14:anchorId="316A29EC" wp14:editId="50D721BE">
-                <wp:extent cx="5731510" cy="3582194"/>
-                <wp:effectExtent l="0" t="0" r="0" b="0"/>
-                <wp:docPr id="42" name="Picture 42"/>
-                <wp:cNvGraphicFramePr>
-                  <a:graphicFrameLocks xmlns:a="http://schemas.openxmlformats.org/drawingml/2006/main" noChangeAspect="1"/>
-                </wp:cNvGraphicFramePr>
-                <a:graphic xmlns:a="http://schemas.openxmlformats.org/drawingml/2006/main">
-                  <a:graphicData uri="http://schemas.openxmlformats.org/drawingml/2006/picture">
-                    <pic:pic xmlns:pic="http://schemas.openxmlformats.org/drawingml/2006/picture">
-                      <pic:nvPicPr>
-                        <pic:cNvPr id="431055070" name=""/>
-                        <pic:cNvPicPr>
-                          <a:picLocks noChangeAspect="1"/>
-                        </pic:cNvPicPr>
-                      </pic:nvPicPr>
-                      <pic:blipFill>
-                        <a:blip r:embed="rId46"/>
-                        <a:stretch/>
-                      </pic:blipFill>
-                      <pic:spPr bwMode="auto">
-                        <a:xfrm>
-                          <a:off x="0" y="0"/>
-                          <a:ext cx="5731509" cy="3582193"/>
-                        </a:xfrm>
-                        <a:prstGeom prst="rect">
-                          <a:avLst/>
-                        </a:prstGeom>
-                      </pic:spPr>
-                    </pic:pic>
-                  </a:graphicData>
-                </a:graphic>
-              </wp:inline>
-            </w:drawing>
-          </mc:Choice>
-          <mc:Fallback xmlns:a="http://schemas.openxmlformats.org/drawingml/2006/main">
-            <w:pict>
-              <v:shapetype type="#_x0000_t75" o:spt="75" coordsize="21600,21600" o:preferrelative="t" path="m@4@5l@4@11@9@11@9@5xe">
-                <v:formulas>
-                  <v:f eqn="if lineDrawn pixelLineWidth 0"/>
-                  <v:f eqn="sum @0 1 0"/>
-                  <v:f eqn="sum 0 0 @1"/>
-                  <v:f eqn="prod @2 1 2"/>
-                  <v:f eqn="prod @3 21600 pixelWidth"/>
-                  <v:f eqn="prod @3 21600 pixelHeight"/>
-                  <v:f eqn="sum @0 0 1"/>
-                  <v:f eqn="prod @6 1 2"/>
-                  <v:f eqn="prod @7 21600 pixelWidth"/>
-                  <v:f eqn="sum @8 21600 0"/>
-                  <v:f eqn="prod @7 21600 pixelHeight"/>
-                  <v:f eqn="sum @10 21600 0"/>
-                </v:formulas>
-              </v:shapetype>
-              <v:shape id="_x0000_i41" o:spid="_x0000_s41" type="#_x0000_t75" style="width:451.3pt;height:282.1pt;mso-wrap-distance-left:0.0pt;mso-wrap-distance-top:0.0pt;mso-wrap-distance-right:0.0pt;mso-wrap-distance-bottom:0.0pt;" stroked="false">
-                <v:path textboxrect="0,0,0,0"/>
-                <v:imagedata r:id="rId47" o:title=""/>
-              </v:shape>
-            </w:pict>
-          </mc:Fallback>
-        </mc:AlternateContent>
+        <w:drawing>
+          <wp:inline distT="0" distB="0" distL="0" distR="0" wp14:anchorId="316A29EC" wp14:editId="0AE22906">
+            <wp:extent cx="5731256" cy="2886075"/>
+            <wp:effectExtent l="0" t="0" r="3175" b="0"/>
+            <wp:docPr id="42" name="Picture 42"/>
+            <wp:cNvGraphicFramePr>
+              <a:graphicFrameLocks xmlns:a="http://schemas.openxmlformats.org/drawingml/2006/main" noChangeAspect="1"/>
+            </wp:cNvGraphicFramePr>
+            <a:graphic xmlns:a="http://schemas.openxmlformats.org/drawingml/2006/main">
+              <a:graphicData uri="http://schemas.openxmlformats.org/drawingml/2006/picture">
+                <pic:pic xmlns:pic="http://schemas.openxmlformats.org/drawingml/2006/picture">
+                  <pic:nvPicPr>
+                    <pic:cNvPr id="431055070" name=""/>
+                    <pic:cNvPicPr>
+                      <a:picLocks noChangeAspect="1"/>
+                    </pic:cNvPicPr>
+                  </pic:nvPicPr>
+                  <pic:blipFill>
+                    <a:blip r:embed="rId46"/>
+                    <a:stretch/>
+                  </pic:blipFill>
+                  <pic:spPr bwMode="auto">
+                    <a:xfrm>
+                      <a:off x="0" y="0"/>
+                      <a:ext cx="5738748" cy="2889848"/>
+                    </a:xfrm>
+                    <a:prstGeom prst="rect">
+                      <a:avLst/>
+                    </a:prstGeom>
+                  </pic:spPr>
+                </pic:pic>
+              </a:graphicData>
+            </a:graphic>
+          </wp:inline>
+        </w:drawing>
       </w:r>
     </w:p>
     <w:p>
@@ -3812,202 +3776,6 @@
           <w:szCs w:val="24"/>
         </w:rPr>
       </w:pPr>
-    </w:p>
-    <w:p>
-      <w:pPr>
-        <w:jc w:val="both"/>
-        <w:rPr>
-          <w:sz w:val="24"/>
-          <w:szCs w:val="24"/>
-        </w:rPr>
-      </w:pPr>
-    </w:p>
-    <w:p>
-      <w:pPr>
-        <w:jc w:val="both"/>
-        <w:rPr>
-          <w:sz w:val="24"/>
-          <w:szCs w:val="24"/>
-        </w:rPr>
-      </w:pPr>
-    </w:p>
-    <w:p>
-      <w:pPr>
-        <w:jc w:val="both"/>
-        <w:rPr>
-          <w:sz w:val="24"/>
-          <w:szCs w:val="24"/>
-        </w:rPr>
-      </w:pPr>
-    </w:p>
-    <w:p>
-      <w:pPr>
-        <w:jc w:val="both"/>
-        <w:rPr>
-          <w:sz w:val="24"/>
-          <w:szCs w:val="24"/>
-        </w:rPr>
-      </w:pPr>
-    </w:p>
-    <w:p>
-      <w:pPr>
-        <w:jc w:val="both"/>
-        <w:rPr>
-          <w:sz w:val="24"/>
-          <w:szCs w:val="24"/>
-        </w:rPr>
-      </w:pPr>
-    </w:p>
-    <w:p>
-      <w:pPr>
-        <w:jc w:val="both"/>
-        <w:rPr>
-          <w:sz w:val="24"/>
-          <w:szCs w:val="24"/>
-        </w:rPr>
-      </w:pPr>
-    </w:p>
-    <w:p>
-      <w:pPr>
-        <w:jc w:val="both"/>
-        <w:rPr>
-          <w:sz w:val="24"/>
-          <w:szCs w:val="24"/>
-        </w:rPr>
-      </w:pPr>
-    </w:p>
-    <w:p>
-      <w:pPr>
-        <w:jc w:val="both"/>
-        <w:rPr>
-          <w:sz w:val="24"/>
-          <w:szCs w:val="24"/>
-        </w:rPr>
-      </w:pPr>
-    </w:p>
-    <w:p>
-      <w:pPr>
-        <w:jc w:val="both"/>
-        <w:rPr>
-          <w:sz w:val="24"/>
-          <w:szCs w:val="24"/>
-        </w:rPr>
-      </w:pPr>
-    </w:p>
-    <w:p>
-      <w:pPr>
-        <w:jc w:val="both"/>
-        <w:rPr>
-          <w:sz w:val="24"/>
-          <w:szCs w:val="24"/>
-        </w:rPr>
-      </w:pPr>
-      <w:r>
-        <w:rPr>
-          <w:noProof/>
-        </w:rPr>
-        <w:lastRenderedPageBreak/>
-        <mc:AlternateContent>
-          <mc:Choice Requires="wps">
-            <w:drawing>
-              <wp:anchor distT="0" distB="0" distL="114300" distR="114300" simplePos="0" relativeHeight="251737088" behindDoc="0" locked="0" layoutInCell="1" allowOverlap="1" wp14:anchorId="27CB750A" wp14:editId="004CE3C4">
-                <wp:simplePos x="0" y="0"/>
-                <wp:positionH relativeFrom="page">
-                  <wp:posOffset>4076700</wp:posOffset>
-                </wp:positionH>
-                <wp:positionV relativeFrom="paragraph">
-                  <wp:posOffset>409574</wp:posOffset>
-                </wp:positionV>
-                <wp:extent cx="2952750" cy="3743325"/>
-                <wp:effectExtent l="38100" t="0" r="171450" b="85725"/>
-                <wp:wrapNone/>
-                <wp:docPr id="53" name="Connector: Elbow 10"/>
-                <wp:cNvGraphicFramePr/>
-                <a:graphic xmlns:a="http://schemas.openxmlformats.org/drawingml/2006/main">
-                  <a:graphicData uri="http://schemas.microsoft.com/office/word/2010/wordprocessingShape">
-                    <wps:wsp>
-                      <wps:cNvCnPr/>
-                      <wps:spPr bwMode="auto">
-                        <a:xfrm flipH="1">
-                          <a:off x="0" y="0"/>
-                          <a:ext cx="2952750" cy="3743325"/>
-                        </a:xfrm>
-                        <a:prstGeom prst="bentConnector3">
-                          <a:avLst>
-                            <a:gd name="adj1" fmla="val -4975"/>
-                          </a:avLst>
-                        </a:prstGeom>
-                        <a:ln>
-                          <a:solidFill>
-                            <a:srgbClr val="FF0000"/>
-                          </a:solidFill>
-                          <a:tailEnd type="triangle"/>
-                        </a:ln>
-                      </wps:spPr>
-                      <wps:style>
-                        <a:lnRef idx="1">
-                          <a:schemeClr val="accent1"/>
-                        </a:lnRef>
-                        <a:fillRef idx="0">
-                          <a:schemeClr val="accent1"/>
-                        </a:fillRef>
-                        <a:effectRef idx="0">
-                          <a:schemeClr val="accent1"/>
-                        </a:effectRef>
-                        <a:fontRef idx="minor">
-                          <a:schemeClr val="tx1"/>
-                        </a:fontRef>
-                      </wps:style>
-                      <wps:bodyPr/>
-                    </wps:wsp>
-                  </a:graphicData>
-                </a:graphic>
-                <wp14:sizeRelH relativeFrom="margin">
-                  <wp14:pctWidth>0</wp14:pctWidth>
-                </wp14:sizeRelH>
-                <wp14:sizeRelV relativeFrom="margin">
-                  <wp14:pctHeight>0</wp14:pctHeight>
-                </wp14:sizeRelV>
-              </wp:anchor>
-            </w:drawing>
-          </mc:Choice>
-          <mc:Fallback>
-            <w:pict>
-              <v:shapetype w14:anchorId="503C77E9" id="_x0000_t34" coordsize="21600,21600" o:spt="34" o:oned="t" adj="10800" path="m,l@0,0@0,21600,21600,21600e" filled="f">
-                <v:stroke joinstyle="miter"/>
-                <v:formulas>
-                  <v:f eqn="val #0"/>
-                </v:formulas>
-                <v:path arrowok="t" fillok="f" o:connecttype="none"/>
-                <v:handles>
-                  <v:h position="#0,center"/>
-                </v:handles>
-                <o:lock v:ext="edit" shapetype="t"/>
-              </v:shapetype>
-              <v:shape id="Connector: Elbow 10" o:spid="_x0000_s1026" type="#_x0000_t34" style="position:absolute;margin-left:321pt;margin-top:32.25pt;width:232.5pt;height:294.75pt;flip:x;z-index:251737088;visibility:visible;mso-wrap-style:square;mso-width-percent:0;mso-height-percent:0;mso-wrap-distance-left:9pt;mso-wrap-distance-top:0;mso-wrap-distance-right:9pt;mso-wrap-distance-bottom:0;mso-position-horizontal:absolute;mso-position-horizontal-relative:page;mso-position-vertical:absolute;mso-position-vertical-relative:text;mso-width-percent:0;mso-height-percent:0;mso-width-relative:margin;mso-height-relative:margin" o:gfxdata="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" adj="-1075" strokecolor="red" strokeweight=".5pt">
-                <v:stroke endarrow="block"/>
-                <w10:wrap anchorx="page"/>
-              </v:shape>
-            </w:pict>
-          </mc:Fallback>
-        </mc:AlternateContent>
-      </w:r>
-      <w:r>
-        <w:rPr>
-          <w:sz w:val="24"/>
-          <w:szCs w:val="24"/>
-        </w:rPr>
-        <w:t>Once downloaded open the installer and it should take you to a window that looks like this, click on install now and ensure that the box at the bottom for Add python to PATH is ticked.</w:t>
-      </w:r>
-    </w:p>
-    <w:p>
-      <w:pPr>
-        <w:jc w:val="both"/>
-        <w:rPr>
-          <w:sz w:val="24"/>
-          <w:szCs w:val="24"/>
-        </w:rPr>
-      </w:pPr>
       <w:r>
         <w:rPr>
           <w:noProof/>
@@ -4015,13 +3783,13 @@
         <mc:AlternateContent>
           <mc:Choice Requires="wps">
             <w:drawing>
-              <wp:anchor distT="0" distB="0" distL="114300" distR="114300" simplePos="0" relativeHeight="251739136" behindDoc="0" locked="0" layoutInCell="1" allowOverlap="1" wp14:anchorId="0C44933C" wp14:editId="6288F6D5">
+              <wp:anchor distT="0" distB="0" distL="114300" distR="114300" simplePos="0" relativeHeight="251739136" behindDoc="0" locked="0" layoutInCell="1" allowOverlap="1" wp14:anchorId="0C44933C" wp14:editId="0A2E2799">
                 <wp:simplePos x="0" y="0"/>
                 <wp:positionH relativeFrom="column">
-                  <wp:posOffset>1409700</wp:posOffset>
+                  <wp:posOffset>1371600</wp:posOffset>
                 </wp:positionH>
                 <wp:positionV relativeFrom="paragraph">
-                  <wp:posOffset>1335405</wp:posOffset>
+                  <wp:posOffset>1716405</wp:posOffset>
                 </wp:positionV>
                 <wp:extent cx="3629025" cy="752475"/>
                 <wp:effectExtent l="0" t="0" r="28575" b="28575"/>
@@ -4087,7 +3855,7 @@
           </mc:Choice>
           <mc:Fallback>
             <w:pict>
-              <v:oval w14:anchorId="1BC131A2" id="Oval 34" o:spid="_x0000_s1026" style="position:absolute;margin-left:111pt;margin-top:105.15pt;width:285.75pt;height:59.25pt;z-index:251739136;visibility:visible;mso-wrap-style:square;mso-width-percent:0;mso-height-percent:0;mso-wrap-distance-left:9pt;mso-wrap-distance-top:0;mso-wrap-distance-right:9pt;mso-wrap-distance-bottom:0;mso-position-horizontal:absolute;mso-position-horizontal-relative:text;mso-position-vertical:absolute;mso-position-vertical-relative:text;mso-width-percent:0;mso-height-percent:0;mso-width-relative:margin;mso-height-relative:margin;v-text-anchor:top" o:gfxdata="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" fillcolor="#e71224" strokecolor="#e71224" strokeweight=".5mm">
+              <v:oval w14:anchorId="7649272C" id="Oval 34" o:spid="_x0000_s1026" style="position:absolute;margin-left:108pt;margin-top:135.15pt;width:285.75pt;height:59.25pt;z-index:251739136;visibility:visible;mso-wrap-style:square;mso-width-percent:0;mso-height-percent:0;mso-wrap-distance-left:9pt;mso-wrap-distance-top:0;mso-wrap-distance-right:9pt;mso-wrap-distance-bottom:0;mso-position-horizontal:absolute;mso-position-horizontal-relative:text;mso-position-vertical:absolute;mso-position-vertical-relative:text;mso-width-percent:0;mso-height-percent:0;mso-width-relative:margin;mso-height-relative:margin;v-text-anchor:top" o:gfxdata="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" fillcolor="#e71224" strokecolor="#e71224" strokeweight=".5mm">
                 <v:fill opacity="3341f"/>
                 <v:stroke joinstyle="miter"/>
               </v:oval>
@@ -4097,34 +3865,108 @@
       </w:r>
       <w:r>
         <w:rPr>
-          <w:sz w:val="24"/>
-          <w:szCs w:val="24"/>
+          <w:noProof/>
         </w:rPr>
-        <w:t>This should install python for you and once complete you can close this window.</w:t>
-      </w:r>
-    </w:p>
-    <w:p>
-      <w:pPr>
-        <w:rPr>
-          <w:sz w:val="48"/>
-          <w:szCs w:val="48"/>
-        </w:rPr>
-      </w:pPr>
+        <mc:AlternateContent>
+          <mc:Choice Requires="wps">
+            <w:drawing>
+              <wp:anchor distT="0" distB="0" distL="114300" distR="114300" simplePos="0" relativeHeight="251737088" behindDoc="0" locked="0" layoutInCell="1" allowOverlap="1" wp14:anchorId="27CB750A" wp14:editId="76B7C034">
+                <wp:simplePos x="0" y="0"/>
+                <wp:positionH relativeFrom="page">
+                  <wp:posOffset>4095750</wp:posOffset>
+                </wp:positionH>
+                <wp:positionV relativeFrom="paragraph">
+                  <wp:posOffset>300355</wp:posOffset>
+                </wp:positionV>
+                <wp:extent cx="2647950" cy="3781425"/>
+                <wp:effectExtent l="38100" t="0" r="152400" b="85725"/>
+                <wp:wrapNone/>
+                <wp:docPr id="53" name="Connector: Elbow 10"/>
+                <wp:cNvGraphicFramePr/>
+                <a:graphic xmlns:a="http://schemas.openxmlformats.org/drawingml/2006/main">
+                  <a:graphicData uri="http://schemas.microsoft.com/office/word/2010/wordprocessingShape">
+                    <wps:wsp>
+                      <wps:cNvCnPr/>
+                      <wps:spPr bwMode="auto">
+                        <a:xfrm flipH="1">
+                          <a:off x="0" y="0"/>
+                          <a:ext cx="2647950" cy="3781425"/>
+                        </a:xfrm>
+                        <a:prstGeom prst="bentConnector3">
+                          <a:avLst>
+                            <a:gd name="adj1" fmla="val -4975"/>
+                          </a:avLst>
+                        </a:prstGeom>
+                        <a:ln>
+                          <a:solidFill>
+                            <a:srgbClr val="FF0000"/>
+                          </a:solidFill>
+                          <a:tailEnd type="triangle"/>
+                        </a:ln>
+                      </wps:spPr>
+                      <wps:style>
+                        <a:lnRef idx="1">
+                          <a:schemeClr val="accent1"/>
+                        </a:lnRef>
+                        <a:fillRef idx="0">
+                          <a:schemeClr val="accent1"/>
+                        </a:fillRef>
+                        <a:effectRef idx="0">
+                          <a:schemeClr val="accent1"/>
+                        </a:effectRef>
+                        <a:fontRef idx="minor">
+                          <a:schemeClr val="tx1"/>
+                        </a:fontRef>
+                      </wps:style>
+                      <wps:bodyPr/>
+                    </wps:wsp>
+                  </a:graphicData>
+                </a:graphic>
+                <wp14:sizeRelH relativeFrom="margin">
+                  <wp14:pctWidth>0</wp14:pctWidth>
+                </wp14:sizeRelH>
+                <wp14:sizeRelV relativeFrom="margin">
+                  <wp14:pctHeight>0</wp14:pctHeight>
+                </wp14:sizeRelV>
+              </wp:anchor>
+            </w:drawing>
+          </mc:Choice>
+          <mc:Fallback>
+            <w:pict>
+              <v:shapetype w14:anchorId="04A0DC7C" id="_x0000_t34" coordsize="21600,21600" o:spt="34" o:oned="t" adj="10800" path="m,l@0,0@0,21600,21600,21600e" filled="f">
+                <v:stroke joinstyle="miter"/>
+                <v:formulas>
+                  <v:f eqn="val #0"/>
+                </v:formulas>
+                <v:path arrowok="t" fillok="f" o:connecttype="none"/>
+                <v:handles>
+                  <v:h position="#0,center"/>
+                </v:handles>
+                <o:lock v:ext="edit" shapetype="t"/>
+              </v:shapetype>
+              <v:shape id="Connector: Elbow 10" o:spid="_x0000_s1026" type="#_x0000_t34" style="position:absolute;margin-left:322.5pt;margin-top:23.65pt;width:208.5pt;height:297.75pt;flip:x;z-index:251737088;visibility:visible;mso-wrap-style:square;mso-width-percent:0;mso-height-percent:0;mso-wrap-distance-left:9pt;mso-wrap-distance-top:0;mso-wrap-distance-right:9pt;mso-wrap-distance-bottom:0;mso-position-horizontal:absolute;mso-position-horizontal-relative:page;mso-position-vertical:absolute;mso-position-vertical-relative:text;mso-width-percent:0;mso-height-percent:0;mso-width-relative:margin;mso-height-relative:margin" o:gfxdata="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" adj="-1075" strokecolor="red" strokeweight=".5pt">
+                <v:stroke endarrow="block"/>
+                <w10:wrap anchorx="page"/>
+              </v:shape>
+            </w:pict>
+          </mc:Fallback>
+        </mc:AlternateContent>
+      </w:r>
       <w:r>
         <w:rPr>
           <w:noProof/>
         </w:rPr>
         <w:drawing>
-          <wp:anchor distT="0" distB="0" distL="114300" distR="114300" simplePos="0" relativeHeight="251736064" behindDoc="0" locked="0" layoutInCell="1" allowOverlap="1" wp14:anchorId="5094A2C9" wp14:editId="4E6BAD10">
+          <wp:anchor distT="0" distB="0" distL="114300" distR="114300" simplePos="0" relativeHeight="251736064" behindDoc="0" locked="0" layoutInCell="1" allowOverlap="1" wp14:anchorId="5094A2C9" wp14:editId="34565633">
             <wp:simplePos x="0" y="0"/>
-            <wp:positionH relativeFrom="column">
-              <wp:posOffset>0</wp:posOffset>
+            <wp:positionH relativeFrom="margin">
+              <wp:align>right</wp:align>
             </wp:positionH>
             <wp:positionV relativeFrom="paragraph">
-              <wp:posOffset>1905</wp:posOffset>
+              <wp:posOffset>688340</wp:posOffset>
             </wp:positionV>
-            <wp:extent cx="5731510" cy="3643630"/>
-            <wp:effectExtent l="0" t="0" r="2540" b="0"/>
+            <wp:extent cx="5731510" cy="3705225"/>
+            <wp:effectExtent l="0" t="0" r="2540" b="9525"/>
             <wp:wrapSquare wrapText="bothSides"/>
             <wp:docPr id="52" name="Picture 52" descr="Customize Installation"/>
             <wp:cNvGraphicFramePr>
@@ -4140,7 +3982,7 @@
                     </pic:cNvPicPr>
                   </pic:nvPicPr>
                   <pic:blipFill>
-                    <a:blip r:embed="rId48">
+                    <a:blip r:embed="rId47">
                       <a:extLst>
                         <a:ext uri="{28A0092B-C50C-407E-A947-70E740481C1C}">
                           <a14:useLocalDpi xmlns:a14="http://schemas.microsoft.com/office/drawing/2010/main" val="0"/>
@@ -4155,7 +3997,7 @@
                   <pic:spPr bwMode="auto">
                     <a:xfrm>
                       <a:off x="0" y="0"/>
-                      <a:ext cx="5731510" cy="3643630"/>
+                      <a:ext cx="5731510" cy="3705225"/>
                     </a:xfrm>
                     <a:prstGeom prst="rect">
                       <a:avLst/>
@@ -4168,80 +4010,33 @@
                 </pic:pic>
               </a:graphicData>
             </a:graphic>
+            <wp14:sizeRelV relativeFrom="margin">
+              <wp14:pctHeight>0</wp14:pctHeight>
+            </wp14:sizeRelV>
           </wp:anchor>
         </w:drawing>
       </w:r>
-    </w:p>
-    <w:p>
-      <w:pPr>
-        <w:jc w:val="center"/>
+      <w:r>
         <w:rPr>
-          <w:sz w:val="48"/>
-          <w:szCs w:val="48"/>
+          <w:sz w:val="24"/>
+          <w:szCs w:val="24"/>
         </w:rPr>
-      </w:pPr>
-    </w:p>
-    <w:p>
-      <w:pPr>
-        <w:jc w:val="center"/>
+        <w:t>Once downloaded open the installer and it should take you to a window that looks like this, click on install now and ensure that the box at the bottom for Add python to PATH is ticked.</w:t>
+      </w:r>
+      <w:r>
         <w:rPr>
-          <w:sz w:val="48"/>
-          <w:szCs w:val="48"/>
+          <w:sz w:val="24"/>
+          <w:szCs w:val="24"/>
         </w:rPr>
-      </w:pPr>
-    </w:p>
-    <w:p>
-      <w:pPr>
+        <w:t xml:space="preserve"> </w:t>
+      </w:r>
+      <w:r>
         <w:rPr>
-          <w:sz w:val="48"/>
-          <w:szCs w:val="48"/>
+          <w:sz w:val="24"/>
+          <w:szCs w:val="24"/>
         </w:rPr>
-      </w:pPr>
-    </w:p>
-    <w:p>
-      <w:pPr>
-        <w:jc w:val="center"/>
-        <w:rPr>
-          <w:sz w:val="48"/>
-          <w:szCs w:val="48"/>
-        </w:rPr>
-      </w:pPr>
-    </w:p>
-    <w:p>
-      <w:pPr>
-        <w:jc w:val="center"/>
-        <w:rPr>
-          <w:sz w:val="48"/>
-          <w:szCs w:val="48"/>
-        </w:rPr>
-      </w:pPr>
-    </w:p>
-    <w:p>
-      <w:pPr>
-        <w:jc w:val="center"/>
-        <w:rPr>
-          <w:sz w:val="48"/>
-          <w:szCs w:val="48"/>
-        </w:rPr>
-      </w:pPr>
-    </w:p>
-    <w:p>
-      <w:pPr>
-        <w:jc w:val="center"/>
-        <w:rPr>
-          <w:sz w:val="48"/>
-          <w:szCs w:val="48"/>
-        </w:rPr>
-      </w:pPr>
-    </w:p>
-    <w:p>
-      <w:pPr>
-        <w:jc w:val="center"/>
-        <w:rPr>
-          <w:sz w:val="48"/>
-          <w:szCs w:val="48"/>
-        </w:rPr>
-      </w:pPr>
+        <w:t>This should install python for you and once complete you can close this window</w:t>
+      </w:r>
     </w:p>
     <w:p>
       <w:pPr>
@@ -4266,78 +4061,49 @@
         <w:rPr>
           <w:noProof/>
         </w:rPr>
-        <mc:AlternateContent>
-          <mc:Choice Requires="wpg">
-            <w:drawing>
-              <wp:anchor distT="0" distB="0" distL="114300" distR="114300" simplePos="0" relativeHeight="251709440" behindDoc="0" locked="0" layoutInCell="1" allowOverlap="1" wp14:anchorId="68365C26" wp14:editId="087A0DC0">
-                <wp:simplePos x="0" y="0"/>
-                <wp:positionH relativeFrom="column">
-                  <wp:posOffset>0</wp:posOffset>
-                </wp:positionH>
-                <wp:positionV relativeFrom="paragraph">
-                  <wp:posOffset>1905</wp:posOffset>
-                </wp:positionV>
-                <wp:extent cx="3353268" cy="6477904"/>
-                <wp:effectExtent l="0" t="0" r="0" b="0"/>
-                <wp:wrapSquare wrapText="bothSides"/>
-                <wp:docPr id="43" name="Picture 5"/>
-                <wp:cNvGraphicFramePr>
-                  <a:graphicFrameLocks xmlns:a="http://schemas.openxmlformats.org/drawingml/2006/main" noChangeAspect="1"/>
-                </wp:cNvGraphicFramePr>
-                <a:graphic xmlns:a="http://schemas.openxmlformats.org/drawingml/2006/main">
-                  <a:graphicData uri="http://schemas.openxmlformats.org/drawingml/2006/picture">
-                    <pic:pic xmlns:pic="http://schemas.openxmlformats.org/drawingml/2006/picture">
-                      <pic:nvPicPr>
-                        <pic:cNvPr id="1" name=""/>
-                        <pic:cNvPicPr>
-                          <a:picLocks noChangeAspect="1"/>
-                        </pic:cNvPicPr>
-                      </pic:nvPicPr>
-                      <pic:blipFill>
-                        <a:blip r:embed="rId49"/>
-                        <a:stretch/>
-                      </pic:blipFill>
-                      <pic:spPr bwMode="auto">
-                        <a:xfrm>
-                          <a:off x="0" y="0"/>
-                          <a:ext cx="3353268" cy="6477904"/>
-                        </a:xfrm>
-                        <a:prstGeom prst="rect">
-                          <a:avLst/>
-                        </a:prstGeom>
-                      </pic:spPr>
-                    </pic:pic>
-                  </a:graphicData>
-                </a:graphic>
-              </wp:anchor>
-            </w:drawing>
-          </mc:Choice>
-          <mc:Fallback xmlns:a="http://schemas.openxmlformats.org/drawingml/2006/main">
-            <w:pict>
-              <v:shapetype type="#_x0000_t75" o:spt="75" coordsize="21600,21600" o:preferrelative="t" path="m@4@5l@4@11@9@11@9@5xe">
-                <v:formulas>
-                  <v:f eqn="if lineDrawn pixelLineWidth 0"/>
-                  <v:f eqn="sum @0 1 0"/>
-                  <v:f eqn="sum 0 0 @1"/>
-                  <v:f eqn="prod @2 1 2"/>
-                  <v:f eqn="prod @3 21600 pixelWidth"/>
-                  <v:f eqn="prod @3 21600 pixelHeight"/>
-                  <v:f eqn="sum @0 0 1"/>
-                  <v:f eqn="prod @6 1 2"/>
-                  <v:f eqn="prod @7 21600 pixelWidth"/>
-                  <v:f eqn="sum @8 21600 0"/>
-                  <v:f eqn="prod @7 21600 pixelHeight"/>
-                  <v:f eqn="sum @10 21600 0"/>
-                </v:formulas>
-              </v:shapetype>
-              <v:shape id="_x0000_i42" o:spid="_x0000_s42" type="#_x0000_t75" style="position:absolute;z-index:251709440;o:allowoverlap:true;o:allowincell:true;mso-position-horizontal-relative:text;margin-left:0.0pt;mso-position-horizontal:absolute;mso-position-vertical-relative:text;margin-top:0.1pt;mso-position-vertical:absolute;width:264.0pt;height:510.1pt;mso-wrap-distance-left:9.0pt;mso-wrap-distance-top:0.0pt;mso-wrap-distance-right:9.0pt;mso-wrap-distance-bottom:0.0pt;" stroked="false">
-                <v:path textboxrect="0,0,0,0"/>
-                <w10:wrap type="square"/>
-                <v:imagedata r:id="rId50" o:title=""/>
-              </v:shape>
-            </w:pict>
-          </mc:Fallback>
-        </mc:AlternateContent>
+        <w:drawing>
+          <wp:anchor distT="0" distB="0" distL="114300" distR="114300" simplePos="0" relativeHeight="251709440" behindDoc="0" locked="0" layoutInCell="1" allowOverlap="1" wp14:anchorId="68365C26" wp14:editId="2AA21A4B">
+            <wp:simplePos x="0" y="0"/>
+            <wp:positionH relativeFrom="column">
+              <wp:posOffset>0</wp:posOffset>
+            </wp:positionH>
+            <wp:positionV relativeFrom="paragraph">
+              <wp:posOffset>1905</wp:posOffset>
+            </wp:positionV>
+            <wp:extent cx="3353268" cy="6477904"/>
+            <wp:effectExtent l="0" t="0" r="0" b="0"/>
+            <wp:wrapSquare wrapText="bothSides"/>
+            <wp:docPr id="43" name="Picture 5"/>
+            <wp:cNvGraphicFramePr>
+              <a:graphicFrameLocks xmlns:a="http://schemas.openxmlformats.org/drawingml/2006/main" noChangeAspect="1"/>
+            </wp:cNvGraphicFramePr>
+            <a:graphic xmlns:a="http://schemas.openxmlformats.org/drawingml/2006/main">
+              <a:graphicData uri="http://schemas.openxmlformats.org/drawingml/2006/picture">
+                <pic:pic xmlns:pic="http://schemas.openxmlformats.org/drawingml/2006/picture">
+                  <pic:nvPicPr>
+                    <pic:cNvPr id="1" name=""/>
+                    <pic:cNvPicPr>
+                      <a:picLocks noChangeAspect="1"/>
+                    </pic:cNvPicPr>
+                  </pic:nvPicPr>
+                  <pic:blipFill>
+                    <a:blip r:embed="rId48"/>
+                    <a:stretch/>
+                  </pic:blipFill>
+                  <pic:spPr bwMode="auto">
+                    <a:xfrm>
+                      <a:off x="0" y="0"/>
+                      <a:ext cx="3353268" cy="6477904"/>
+                    </a:xfrm>
+                    <a:prstGeom prst="rect">
+                      <a:avLst/>
+                    </a:prstGeom>
+                  </pic:spPr>
+                </pic:pic>
+              </a:graphicData>
+            </a:graphic>
+          </wp:anchor>
+        </w:drawing>
       </w:r>
       <w:r>
         <w:t xml:space="preserve"> </w:t>
@@ -4660,7 +4426,7 @@
                         </pic:cNvPicPr>
                       </pic:nvPicPr>
                       <pic:blipFill>
-                        <a:blip r:embed="rId51"/>
+                        <a:blip r:embed="rId49"/>
                         <a:stretch/>
                       </pic:blipFill>
                       <pic:spPr bwMode="auto">
@@ -4868,19 +4634,43 @@
         </mc:AlternateContent>
       </w:r>
     </w:p>
+    <w:p/>
     <w:p>
       <w:r>
-        <w:t>Now you are all good to open the web app</w:t>
-      </w:r>
-      <w:r>
-        <w:t xml:space="preserve"> by simply double clicking the start_visualiser bat script and clicking </w:t>
+        <w:t>Now you can</w:t>
+      </w:r>
+      <w:r>
+        <w:t xml:space="preserve"> open the web app</w:t>
+      </w:r>
+      <w:r>
+        <w:t xml:space="preserve"> by double clicking the </w:t>
+      </w:r>
+      <w:proofErr w:type="spellStart"/>
+      <w:r>
+        <w:t>start_visualiser</w:t>
+      </w:r>
+      <w:proofErr w:type="spellEnd"/>
+      <w:r>
+        <w:t xml:space="preserve"> bat script and clicking </w:t>
       </w:r>
       <w:hyperlink r:id="rId55" w:history="1">
         <w:r>
           <w:rPr>
             <w:rStyle w:val="Hyperlink"/>
           </w:rPr>
-          <w:t>this</w:t>
+          <w:t>th</w:t>
+        </w:r>
+        <w:r>
+          <w:rPr>
+            <w:rStyle w:val="Hyperlink"/>
+          </w:rPr>
+          <w:t>i</w:t>
+        </w:r>
+        <w:r>
+          <w:rPr>
+            <w:rStyle w:val="Hyperlink"/>
+          </w:rPr>
+          <w:t>s</w:t>
         </w:r>
       </w:hyperlink>
       <w:r>
@@ -4906,8 +4696,2030 @@
       </w:r>
     </w:p>
     <w:p>
-      <w:r>
-        <w:t>When you open the Visualiser you should get to a landing page like this.</w:t>
+      <w:pPr>
+        <w:jc w:val="both"/>
+      </w:pPr>
+      <w:r>
+        <w:rPr>
+          <w:noProof/>
+        </w:rPr>
+        <mc:AlternateContent>
+          <mc:Choice Requires="wps">
+            <w:drawing>
+              <wp:anchor distT="0" distB="0" distL="114300" distR="114300" simplePos="0" relativeHeight="251744256" behindDoc="0" locked="0" layoutInCell="1" allowOverlap="1" wp14:anchorId="08034DE2" wp14:editId="5B87B824">
+                <wp:simplePos x="0" y="0"/>
+                <wp:positionH relativeFrom="column">
+                  <wp:posOffset>4374868</wp:posOffset>
+                </wp:positionH>
+                <wp:positionV relativeFrom="paragraph">
+                  <wp:posOffset>598306</wp:posOffset>
+                </wp:positionV>
+                <wp:extent cx="231114" cy="2316233"/>
+                <wp:effectExtent l="742950" t="0" r="702945" b="0"/>
+                <wp:wrapNone/>
+                <wp:docPr id="60" name="Straight Connector 23"/>
+                <wp:cNvGraphicFramePr/>
+                <a:graphic xmlns:a="http://schemas.openxmlformats.org/drawingml/2006/main">
+                  <a:graphicData uri="http://schemas.microsoft.com/office/word/2010/wordprocessingShape">
+                    <wps:wsp>
+                      <wps:cNvCnPr/>
+                      <wps:spPr bwMode="auto">
+                        <a:xfrm rot="2285754" flipH="1">
+                          <a:off x="0" y="0"/>
+                          <a:ext cx="231114" cy="2316233"/>
+                        </a:xfrm>
+                        <a:prstGeom prst="line">
+                          <a:avLst/>
+                        </a:prstGeom>
+                        <a:solidFill>
+                          <a:srgbClr val="E71224">
+                            <a:alpha val="5000"/>
+                          </a:srgbClr>
+                        </a:solidFill>
+                        <a:ln w="18000">
+                          <a:solidFill>
+                            <a:srgbClr val="E71224"/>
+                          </a:solidFill>
+                          <a:tailEnd type="arrow"/>
+                        </a:ln>
+                      </wps:spPr>
+                      <wps:style>
+                        <a:lnRef idx="1">
+                          <a:schemeClr val="accent1"/>
+                        </a:lnRef>
+                        <a:fillRef idx="0">
+                          <a:schemeClr val="accent1"/>
+                        </a:fillRef>
+                        <a:effectRef idx="0">
+                          <a:schemeClr val="accent1"/>
+                        </a:effectRef>
+                        <a:fontRef idx="minor">
+                          <a:schemeClr val="tx1"/>
+                        </a:fontRef>
+                      </wps:style>
+                      <wps:bodyPr/>
+                    </wps:wsp>
+                  </a:graphicData>
+                </a:graphic>
+                <wp14:sizeRelH relativeFrom="margin">
+                  <wp14:pctWidth>0</wp14:pctWidth>
+                </wp14:sizeRelH>
+                <wp14:sizeRelV relativeFrom="margin">
+                  <wp14:pctHeight>0</wp14:pctHeight>
+                </wp14:sizeRelV>
+              </wp:anchor>
+            </w:drawing>
+          </mc:Choice>
+          <mc:Fallback>
+            <w:pict>
+              <v:line w14:anchorId="5B56763B" id="Straight Connector 23" o:spid="_x0000_s1026" style="position:absolute;rotation:-2496653fd;flip:x;z-index:251744256;visibility:visible;mso-wrap-style:square;mso-width-percent:0;mso-height-percent:0;mso-wrap-distance-left:9pt;mso-wrap-distance-top:0;mso-wrap-distance-right:9pt;mso-wrap-distance-bottom:0;mso-position-horizontal:absolute;mso-position-horizontal-relative:text;mso-position-vertical:absolute;mso-position-vertical-relative:text;mso-width-percent:0;mso-height-percent:0;mso-width-relative:margin;mso-height-relative:margin" from="344.5pt,47.1pt" to="362.7pt,229.5pt" o:gfxdata="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" filled="t" fillcolor="#e71224" strokecolor="#e71224" strokeweight=".5mm">
+                <v:fill opacity="3341f"/>
+                <v:stroke endarrow="open" joinstyle="miter"/>
+              </v:line>
+            </w:pict>
+          </mc:Fallback>
+        </mc:AlternateContent>
+      </w:r>
+      <w:r>
+        <w:t xml:space="preserve">When you open the </w:t>
+      </w:r>
+      <w:proofErr w:type="gramStart"/>
+      <w:r>
+        <w:t>Visualiser</w:t>
+      </w:r>
+      <w:proofErr w:type="gramEnd"/>
+      <w:r>
+        <w:t xml:space="preserve"> you should get to a landing page like this.</w:t>
+      </w:r>
+      <w:r>
+        <w:t xml:space="preserve"> </w:t>
+      </w:r>
+      <w:r>
+        <w:t>On the top right of the navbar there are three pages you can navigate between. Home the landing page seen when first loading up the Visualiser.</w:t>
+      </w:r>
+    </w:p>
+    <w:p>
+      <w:r>
+        <w:rPr>
+          <w:noProof/>
+        </w:rPr>
+        <mc:AlternateContent>
+          <mc:Choice Requires="wps">
+            <w:drawing>
+              <wp:anchor distT="0" distB="0" distL="114300" distR="114300" simplePos="0" relativeHeight="251746304" behindDoc="0" locked="0" layoutInCell="1" allowOverlap="1" wp14:anchorId="62DFA21A" wp14:editId="428AB0D2">
+                <wp:simplePos x="0" y="0"/>
+                <wp:positionH relativeFrom="margin">
+                  <wp:posOffset>1562100</wp:posOffset>
+                </wp:positionH>
+                <wp:positionV relativeFrom="paragraph">
+                  <wp:posOffset>2005330</wp:posOffset>
+                </wp:positionV>
+                <wp:extent cx="3190875" cy="552450"/>
+                <wp:effectExtent l="0" t="0" r="28575" b="19050"/>
+                <wp:wrapNone/>
+                <wp:docPr id="61" name="Rectangle 20"/>
+                <wp:cNvGraphicFramePr/>
+                <a:graphic xmlns:a="http://schemas.openxmlformats.org/drawingml/2006/main">
+                  <a:graphicData uri="http://schemas.microsoft.com/office/word/2010/wordprocessingShape">
+                    <wps:wsp>
+                      <wps:cNvSpPr/>
+                      <wps:spPr bwMode="auto">
+                        <a:xfrm>
+                          <a:off x="0" y="0"/>
+                          <a:ext cx="3190875" cy="552450"/>
+                        </a:xfrm>
+                        <a:prstGeom prst="rect">
+                          <a:avLst/>
+                        </a:prstGeom>
+                        <a:solidFill>
+                          <a:srgbClr val="E71224">
+                            <a:alpha val="5000"/>
+                          </a:srgbClr>
+                        </a:solidFill>
+                        <a:ln w="18000">
+                          <a:solidFill>
+                            <a:srgbClr val="E71224"/>
+                          </a:solidFill>
+                        </a:ln>
+                      </wps:spPr>
+                      <wps:style>
+                        <a:lnRef idx="2">
+                          <a:schemeClr val="accent1">
+                            <a:shade val="50000"/>
+                          </a:schemeClr>
+                        </a:lnRef>
+                        <a:fillRef idx="1">
+                          <a:schemeClr val="accent1"/>
+                        </a:fillRef>
+                        <a:effectRef idx="0">
+                          <a:schemeClr val="accent1"/>
+                        </a:effectRef>
+                        <a:fontRef idx="minor">
+                          <a:schemeClr val="lt1"/>
+                        </a:fontRef>
+                      </wps:style>
+                      <wps:bodyPr rot="0">
+                        <a:prstTxWarp prst="textNoShape">
+                          <a:avLst/>
+                        </a:prstTxWarp>
+                        <a:noAutofit/>
+                      </wps:bodyPr>
+                    </wps:wsp>
+                  </a:graphicData>
+                </a:graphic>
+                <wp14:sizeRelH relativeFrom="margin">
+                  <wp14:pctWidth>0</wp14:pctWidth>
+                </wp14:sizeRelH>
+                <wp14:sizeRelV relativeFrom="margin">
+                  <wp14:pctHeight>0</wp14:pctHeight>
+                </wp14:sizeRelV>
+              </wp:anchor>
+            </w:drawing>
+          </mc:Choice>
+          <mc:Fallback>
+            <w:pict>
+              <v:rect w14:anchorId="20E0156E" id="Rectangle 20" o:spid="_x0000_s1026" style="position:absolute;margin-left:123pt;margin-top:157.9pt;width:251.25pt;height:43.5pt;z-index:251746304;visibility:visible;mso-wrap-style:square;mso-width-percent:0;mso-height-percent:0;mso-wrap-distance-left:9pt;mso-wrap-distance-top:0;mso-wrap-distance-right:9pt;mso-wrap-distance-bottom:0;mso-position-horizontal:absolute;mso-position-horizontal-relative:margin;mso-position-vertical:absolute;mso-position-vertical-relative:text;mso-width-percent:0;mso-height-percent:0;mso-width-relative:margin;mso-height-relative:margin;v-text-anchor:top" o:gfxdata="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" fillcolor="#e71224" strokecolor="#e71224" strokeweight=".5mm">
+                <v:fill opacity="3341f"/>
+                <w10:wrap anchorx="margin"/>
+              </v:rect>
+            </w:pict>
+          </mc:Fallback>
+        </mc:AlternateContent>
+      </w:r>
+      <w:r>
+        <w:rPr>
+          <w:noProof/>
+        </w:rPr>
+        <w:drawing>
+          <wp:anchor distT="0" distB="0" distL="114300" distR="114300" simplePos="0" relativeHeight="251742208" behindDoc="0" locked="0" layoutInCell="1" allowOverlap="1" wp14:anchorId="0897863D" wp14:editId="6F7D124E">
+            <wp:simplePos x="0" y="0"/>
+            <wp:positionH relativeFrom="margin">
+              <wp:posOffset>1541780</wp:posOffset>
+            </wp:positionH>
+            <wp:positionV relativeFrom="paragraph">
+              <wp:posOffset>2005330</wp:posOffset>
+            </wp:positionV>
+            <wp:extent cx="3771900" cy="533400"/>
+            <wp:effectExtent l="0" t="0" r="0" b="0"/>
+            <wp:wrapNone/>
+            <wp:docPr id="59" name="Picture 59" descr="Text&#10;&#10;Description automatically generated with medium confidence"/>
+            <wp:cNvGraphicFramePr>
+              <a:graphicFrameLocks xmlns:a="http://schemas.openxmlformats.org/drawingml/2006/main" noChangeAspect="1"/>
+            </wp:cNvGraphicFramePr>
+            <a:graphic xmlns:a="http://schemas.openxmlformats.org/drawingml/2006/main">
+              <a:graphicData uri="http://schemas.openxmlformats.org/drawingml/2006/picture">
+                <pic:pic xmlns:pic="http://schemas.openxmlformats.org/drawingml/2006/picture">
+                  <pic:nvPicPr>
+                    <pic:cNvPr id="59" name="Picture 59" descr="Text&#10;&#10;Description automatically generated with medium confidence"/>
+                    <pic:cNvPicPr/>
+                  </pic:nvPicPr>
+                  <pic:blipFill rotWithShape="1">
+                    <a:blip r:embed="rId56">
+                      <a:extLst>
+                        <a:ext uri="{28A0092B-C50C-407E-A947-70E740481C1C}">
+                          <a14:useLocalDpi xmlns:a14="http://schemas.microsoft.com/office/drawing/2010/main" val="0"/>
+                        </a:ext>
+                      </a:extLst>
+                    </a:blip>
+                    <a:srcRect l="15051" r="-15051"/>
+                    <a:stretch/>
+                  </pic:blipFill>
+                  <pic:spPr bwMode="auto">
+                    <a:xfrm>
+                      <a:off x="0" y="0"/>
+                      <a:ext cx="3771900" cy="533400"/>
+                    </a:xfrm>
+                    <a:prstGeom prst="rect">
+                      <a:avLst/>
+                    </a:prstGeom>
+                    <a:ln>
+                      <a:noFill/>
+                    </a:ln>
+                    <a:extLst>
+                      <a:ext uri="{53640926-AAD7-44D8-BBD7-CCE9431645EC}">
+                        <a14:shadowObscured xmlns:a14="http://schemas.microsoft.com/office/drawing/2010/main"/>
+                      </a:ext>
+                    </a:extLst>
+                  </pic:spPr>
+                </pic:pic>
+              </a:graphicData>
+            </a:graphic>
+            <wp14:sizeRelH relativeFrom="margin">
+              <wp14:pctWidth>0</wp14:pctWidth>
+            </wp14:sizeRelH>
+          </wp:anchor>
+        </w:drawing>
+      </w:r>
+      <w:r>
+        <w:rPr>
+          <w:noProof/>
+        </w:rPr>
+        <mc:AlternateContent>
+          <mc:Choice Requires="wps">
+            <w:drawing>
+              <wp:anchor distT="0" distB="0" distL="114300" distR="114300" simplePos="0" relativeHeight="251741184" behindDoc="0" locked="0" layoutInCell="1" allowOverlap="1" wp14:anchorId="3029E75B" wp14:editId="69541239">
+                <wp:simplePos x="0" y="0"/>
+                <wp:positionH relativeFrom="margin">
+                  <wp:align>right</wp:align>
+                </wp:positionH>
+                <wp:positionV relativeFrom="paragraph">
+                  <wp:posOffset>5080</wp:posOffset>
+                </wp:positionV>
+                <wp:extent cx="962025" cy="190500"/>
+                <wp:effectExtent l="0" t="0" r="28575" b="19050"/>
+                <wp:wrapNone/>
+                <wp:docPr id="58" name="Rectangle 20"/>
+                <wp:cNvGraphicFramePr/>
+                <a:graphic xmlns:a="http://schemas.openxmlformats.org/drawingml/2006/main">
+                  <a:graphicData uri="http://schemas.microsoft.com/office/word/2010/wordprocessingShape">
+                    <wps:wsp>
+                      <wps:cNvSpPr/>
+                      <wps:spPr bwMode="auto">
+                        <a:xfrm>
+                          <a:off x="0" y="0"/>
+                          <a:ext cx="962025" cy="190500"/>
+                        </a:xfrm>
+                        <a:prstGeom prst="rect">
+                          <a:avLst/>
+                        </a:prstGeom>
+                        <a:solidFill>
+                          <a:srgbClr val="E71224">
+                            <a:alpha val="5000"/>
+                          </a:srgbClr>
+                        </a:solidFill>
+                        <a:ln w="18000">
+                          <a:solidFill>
+                            <a:srgbClr val="E71224"/>
+                          </a:solidFill>
+                        </a:ln>
+                      </wps:spPr>
+                      <wps:style>
+                        <a:lnRef idx="2">
+                          <a:schemeClr val="accent1">
+                            <a:shade val="50000"/>
+                          </a:schemeClr>
+                        </a:lnRef>
+                        <a:fillRef idx="1">
+                          <a:schemeClr val="accent1"/>
+                        </a:fillRef>
+                        <a:effectRef idx="0">
+                          <a:schemeClr val="accent1"/>
+                        </a:effectRef>
+                        <a:fontRef idx="minor">
+                          <a:schemeClr val="lt1"/>
+                        </a:fontRef>
+                      </wps:style>
+                      <wps:bodyPr rot="0">
+                        <a:prstTxWarp prst="textNoShape">
+                          <a:avLst/>
+                        </a:prstTxWarp>
+                        <a:noAutofit/>
+                      </wps:bodyPr>
+                    </wps:wsp>
+                  </a:graphicData>
+                </a:graphic>
+                <wp14:sizeRelH relativeFrom="margin">
+                  <wp14:pctWidth>0</wp14:pctWidth>
+                </wp14:sizeRelH>
+                <wp14:sizeRelV relativeFrom="margin">
+                  <wp14:pctHeight>0</wp14:pctHeight>
+                </wp14:sizeRelV>
+              </wp:anchor>
+            </w:drawing>
+          </mc:Choice>
+          <mc:Fallback>
+            <w:pict>
+              <v:rect w14:anchorId="188BE0D7" id="Rectangle 20" o:spid="_x0000_s1026" style="position:absolute;margin-left:24.55pt;margin-top:.4pt;width:75.75pt;height:15pt;z-index:251741184;visibility:visible;mso-wrap-style:square;mso-width-percent:0;mso-height-percent:0;mso-wrap-distance-left:9pt;mso-wrap-distance-top:0;mso-wrap-distance-right:9pt;mso-wrap-distance-bottom:0;mso-position-horizontal:right;mso-position-horizontal-relative:margin;mso-position-vertical:absolute;mso-position-vertical-relative:text;mso-width-percent:0;mso-height-percent:0;mso-width-relative:margin;mso-height-relative:margin;v-text-anchor:top" o:gfxdata="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" fillcolor="#e71224" strokecolor="#e71224" strokeweight=".5mm">
+                <v:fill opacity="3341f"/>
+                <w10:wrap anchorx="margin"/>
+              </v:rect>
+            </w:pict>
+          </mc:Fallback>
+        </mc:AlternateContent>
+      </w:r>
+      <w:r>
+        <w:rPr>
+          <w:noProof/>
+        </w:rPr>
+        <w:drawing>
+          <wp:inline distT="0" distB="0" distL="0" distR="0" wp14:anchorId="6B036D4A" wp14:editId="748E1D90">
+            <wp:extent cx="5731510" cy="2861310"/>
+            <wp:effectExtent l="0" t="0" r="2540" b="0"/>
+            <wp:docPr id="57" name="Picture 57" descr="A picture containing text&#10;&#10;Description automatically generated"/>
+            <wp:cNvGraphicFramePr>
+              <a:graphicFrameLocks xmlns:a="http://schemas.openxmlformats.org/drawingml/2006/main" noChangeAspect="1"/>
+            </wp:cNvGraphicFramePr>
+            <a:graphic xmlns:a="http://schemas.openxmlformats.org/drawingml/2006/main">
+              <a:graphicData uri="http://schemas.openxmlformats.org/drawingml/2006/picture">
+                <pic:pic xmlns:pic="http://schemas.openxmlformats.org/drawingml/2006/picture">
+                  <pic:nvPicPr>
+                    <pic:cNvPr id="57" name="Picture 57" descr="A picture containing text&#10;&#10;Description automatically generated"/>
+                    <pic:cNvPicPr>
+                      <a:picLocks noChangeAspect="1" noChangeArrowheads="1"/>
+                    </pic:cNvPicPr>
+                  </pic:nvPicPr>
+                  <pic:blipFill>
+                    <a:blip r:embed="rId57" cstate="print">
+                      <a:extLst>
+                        <a:ext uri="{28A0092B-C50C-407E-A947-70E740481C1C}">
+                          <a14:useLocalDpi xmlns:a14="http://schemas.microsoft.com/office/drawing/2010/main" val="0"/>
+                        </a:ext>
+                      </a:extLst>
+                    </a:blip>
+                    <a:srcRect/>
+                    <a:stretch>
+                      <a:fillRect/>
+                    </a:stretch>
+                  </pic:blipFill>
+                  <pic:spPr bwMode="auto">
+                    <a:xfrm>
+                      <a:off x="0" y="0"/>
+                      <a:ext cx="5731510" cy="2861310"/>
+                    </a:xfrm>
+                    <a:prstGeom prst="rect">
+                      <a:avLst/>
+                    </a:prstGeom>
+                    <a:noFill/>
+                    <a:ln>
+                      <a:noFill/>
+                    </a:ln>
+                  </pic:spPr>
+                </pic:pic>
+              </a:graphicData>
+            </a:graphic>
+          </wp:inline>
+        </w:drawing>
+      </w:r>
+    </w:p>
+    <w:p>
+      <w:r>
+        <w:t xml:space="preserve">Clicking on the </w:t>
+      </w:r>
+      <w:proofErr w:type="gramStart"/>
+      <w:r>
+        <w:t>researchers</w:t>
+      </w:r>
+      <w:proofErr w:type="gramEnd"/>
+      <w:r>
+        <w:t xml:space="preserve"> button will take you to a page that looks like this. This is where you can edit the list of core researchers</w:t>
+      </w:r>
+      <w:r>
+        <w:t xml:space="preserve"> and change the API key </w:t>
+      </w:r>
+      <w:proofErr w:type="gramStart"/>
+      <w:r>
+        <w:t>in the event that</w:t>
+      </w:r>
+      <w:proofErr w:type="gramEnd"/>
+      <w:r>
+        <w:t xml:space="preserve"> it no longer works</w:t>
+      </w:r>
+      <w:r>
+        <w:t>.</w:t>
+      </w:r>
+    </w:p>
+    <w:p>
+      <w:r>
+        <w:drawing>
+          <wp:inline distT="0" distB="0" distL="0" distR="0" wp14:anchorId="549144E0" wp14:editId="5E8D8E61">
+            <wp:extent cx="5731510" cy="2052320"/>
+            <wp:effectExtent l="0" t="0" r="2540" b="5080"/>
+            <wp:docPr id="68" name="Picture 68" descr="Graphical user interface, application&#10;&#10;Description automatically generated"/>
+            <wp:cNvGraphicFramePr>
+              <a:graphicFrameLocks xmlns:a="http://schemas.openxmlformats.org/drawingml/2006/main" noChangeAspect="1"/>
+            </wp:cNvGraphicFramePr>
+            <a:graphic xmlns:a="http://schemas.openxmlformats.org/drawingml/2006/main">
+              <a:graphicData uri="http://schemas.openxmlformats.org/drawingml/2006/picture">
+                <pic:pic xmlns:pic="http://schemas.openxmlformats.org/drawingml/2006/picture">
+                  <pic:nvPicPr>
+                    <pic:cNvPr id="68" name="Picture 68" descr="Graphical user interface, application&#10;&#10;Description automatically generated"/>
+                    <pic:cNvPicPr/>
+                  </pic:nvPicPr>
+                  <pic:blipFill>
+                    <a:blip r:embed="rId58"/>
+                    <a:stretch>
+                      <a:fillRect/>
+                    </a:stretch>
+                  </pic:blipFill>
+                  <pic:spPr>
+                    <a:xfrm>
+                      <a:off x="0" y="0"/>
+                      <a:ext cx="5731510" cy="2052320"/>
+                    </a:xfrm>
+                    <a:prstGeom prst="rect">
+                      <a:avLst/>
+                    </a:prstGeom>
+                  </pic:spPr>
+                </pic:pic>
+              </a:graphicData>
+            </a:graphic>
+          </wp:inline>
+        </w:drawing>
+      </w:r>
+    </w:p>
+    <w:p>
+      <w:pPr>
+        <w:jc w:val="both"/>
+      </w:pPr>
+    </w:p>
+    <w:p>
+      <w:pPr>
+        <w:jc w:val="both"/>
+        <w:rPr>
+          <w:rFonts w:ascii="Calibri" w:eastAsia="Times New Roman" w:hAnsi="Calibri" w:cs="Calibri"/>
+          <w:color w:val="000000"/>
+          <w:lang w:eastAsia="en-AU"/>
+        </w:rPr>
+      </w:pPr>
+      <w:r>
+        <w:t xml:space="preserve">For </w:t>
+      </w:r>
+      <w:proofErr w:type="gramStart"/>
+      <w:r>
+        <w:t>example</w:t>
+      </w:r>
+      <w:proofErr w:type="gramEnd"/>
+      <w:r>
+        <w:t xml:space="preserve"> entering the Scopus ID </w:t>
+      </w:r>
+      <w:r>
+        <w:rPr>
+          <w:rFonts w:ascii="Calibri" w:eastAsia="Times New Roman" w:hAnsi="Calibri" w:cs="Calibri"/>
+          <w:color w:val="000000"/>
+          <w:lang w:eastAsia="en-AU"/>
+        </w:rPr>
+        <w:t>57219019970</w:t>
+      </w:r>
+      <w:r>
+        <w:rPr>
+          <w:rFonts w:ascii="Calibri" w:eastAsia="Times New Roman" w:hAnsi="Calibri" w:cs="Calibri"/>
+          <w:color w:val="000000"/>
+          <w:lang w:eastAsia="en-AU"/>
+        </w:rPr>
+        <w:t xml:space="preserve"> which corresponds to </w:t>
+      </w:r>
+      <w:r>
+        <w:rPr>
+          <w:rFonts w:ascii="Calibri" w:eastAsia="Times New Roman" w:hAnsi="Calibri" w:cs="Calibri"/>
+          <w:color w:val="000000"/>
+          <w:lang w:eastAsia="en-AU"/>
+        </w:rPr>
+        <w:t>Kimberley Burton</w:t>
+      </w:r>
+      <w:r>
+        <w:rPr>
+          <w:rFonts w:ascii="Calibri" w:eastAsia="Times New Roman" w:hAnsi="Calibri" w:cs="Calibri"/>
+          <w:color w:val="000000"/>
+          <w:lang w:eastAsia="en-AU"/>
+        </w:rPr>
+        <w:t xml:space="preserve"> and ticking the remove researcher box will remove her from the core researcher list. As can be seen below.</w:t>
+      </w:r>
+      <w:r>
+        <w:t xml:space="preserve"> </w:t>
+      </w:r>
+      <w:r>
+        <w:drawing>
+          <wp:inline distT="0" distB="0" distL="0" distR="0" wp14:anchorId="25E0ADB9" wp14:editId="4FAAA871">
+            <wp:extent cx="5731510" cy="1343660"/>
+            <wp:effectExtent l="0" t="0" r="2540" b="8890"/>
+            <wp:docPr id="71" name="Picture 71" descr="Chart&#10;&#10;Description automatically generated"/>
+            <wp:cNvGraphicFramePr>
+              <a:graphicFrameLocks xmlns:a="http://schemas.openxmlformats.org/drawingml/2006/main" noChangeAspect="1"/>
+            </wp:cNvGraphicFramePr>
+            <a:graphic xmlns:a="http://schemas.openxmlformats.org/drawingml/2006/main">
+              <a:graphicData uri="http://schemas.openxmlformats.org/drawingml/2006/picture">
+                <pic:pic xmlns:pic="http://schemas.openxmlformats.org/drawingml/2006/picture">
+                  <pic:nvPicPr>
+                    <pic:cNvPr id="71" name="Picture 71" descr="Chart&#10;&#10;Description automatically generated"/>
+                    <pic:cNvPicPr/>
+                  </pic:nvPicPr>
+                  <pic:blipFill>
+                    <a:blip r:embed="rId59"/>
+                    <a:stretch>
+                      <a:fillRect/>
+                    </a:stretch>
+                  </pic:blipFill>
+                  <pic:spPr>
+                    <a:xfrm>
+                      <a:off x="0" y="0"/>
+                      <a:ext cx="5731510" cy="1343660"/>
+                    </a:xfrm>
+                    <a:prstGeom prst="rect">
+                      <a:avLst/>
+                    </a:prstGeom>
+                  </pic:spPr>
+                </pic:pic>
+              </a:graphicData>
+            </a:graphic>
+          </wp:inline>
+        </w:drawing>
+      </w:r>
+      <w:r>
+        <w:lastRenderedPageBreak/>
+        <w:t>Similarly,</w:t>
+      </w:r>
+      <w:r>
+        <w:t xml:space="preserve"> if you put a Scopus ID in and click on add Researcher that researcher will be added to the core researcher list and can be searched in the network visualiser tool.</w:t>
+      </w:r>
+      <w:r>
+        <w:t xml:space="preserve"> Clicking on Senior Researcher will mark them as senior and limit the </w:t>
+      </w:r>
+      <w:proofErr w:type="gramStart"/>
+      <w:r>
+        <w:t>amount</w:t>
+      </w:r>
+      <w:proofErr w:type="gramEnd"/>
+      <w:r>
+        <w:t xml:space="preserve"> of connections they can make ensuring that the size of the database doesn’t balloon into </w:t>
+      </w:r>
+      <w:r>
+        <w:t xml:space="preserve"> </w:t>
+      </w:r>
+    </w:p>
+    <w:p>
+      <w:pPr>
+        <w:jc w:val="both"/>
+      </w:pPr>
+      <w:r>
+        <w:drawing>
+          <wp:inline distT="0" distB="0" distL="0" distR="0" wp14:anchorId="7B1BF135" wp14:editId="713042A8">
+            <wp:extent cx="5731510" cy="1322705"/>
+            <wp:effectExtent l="0" t="0" r="2540" b="0"/>
+            <wp:docPr id="72" name="Picture 72" descr="Text&#10;&#10;Description automatically generated with medium confidence"/>
+            <wp:cNvGraphicFramePr>
+              <a:graphicFrameLocks xmlns:a="http://schemas.openxmlformats.org/drawingml/2006/main" noChangeAspect="1"/>
+            </wp:cNvGraphicFramePr>
+            <a:graphic xmlns:a="http://schemas.openxmlformats.org/drawingml/2006/main">
+              <a:graphicData uri="http://schemas.openxmlformats.org/drawingml/2006/picture">
+                <pic:pic xmlns:pic="http://schemas.openxmlformats.org/drawingml/2006/picture">
+                  <pic:nvPicPr>
+                    <pic:cNvPr id="72" name="Picture 72" descr="Text&#10;&#10;Description automatically generated with medium confidence"/>
+                    <pic:cNvPicPr/>
+                  </pic:nvPicPr>
+                  <pic:blipFill>
+                    <a:blip r:embed="rId60"/>
+                    <a:stretch>
+                      <a:fillRect/>
+                    </a:stretch>
+                  </pic:blipFill>
+                  <pic:spPr>
+                    <a:xfrm>
+                      <a:off x="0" y="0"/>
+                      <a:ext cx="5731510" cy="1322705"/>
+                    </a:xfrm>
+                    <a:prstGeom prst="rect">
+                      <a:avLst/>
+                    </a:prstGeom>
+                  </pic:spPr>
+                </pic:pic>
+              </a:graphicData>
+            </a:graphic>
+          </wp:inline>
+        </w:drawing>
+      </w:r>
+    </w:p>
+    <w:p>
+      <w:pPr>
+        <w:jc w:val="both"/>
+      </w:pPr>
+    </w:p>
+    <w:p>
+      <w:pPr>
+        <w:jc w:val="both"/>
+      </w:pPr>
+      <w:r>
+        <w:t xml:space="preserve">In the event </w:t>
+      </w:r>
+      <w:r>
+        <w:t xml:space="preserve">a core researcher publishes new research you can enter their Scopus ID and tick the Update Researcher box and the tool will update to represent those new co authors and connections. </w:t>
+      </w:r>
+    </w:p>
+    <w:p>
+      <w:pPr>
+        <w:jc w:val="both"/>
+      </w:pPr>
+      <w:r>
+        <w:drawing>
+          <wp:inline distT="0" distB="0" distL="0" distR="0" wp14:anchorId="79300C12" wp14:editId="4BA807F2">
+            <wp:extent cx="5731510" cy="1727200"/>
+            <wp:effectExtent l="0" t="0" r="2540" b="6350"/>
+            <wp:docPr id="73" name="Picture 73" descr="Text&#10;&#10;Description automatically generated with medium confidence"/>
+            <wp:cNvGraphicFramePr>
+              <a:graphicFrameLocks xmlns:a="http://schemas.openxmlformats.org/drawingml/2006/main" noChangeAspect="1"/>
+            </wp:cNvGraphicFramePr>
+            <a:graphic xmlns:a="http://schemas.openxmlformats.org/drawingml/2006/main">
+              <a:graphicData uri="http://schemas.openxmlformats.org/drawingml/2006/picture">
+                <pic:pic xmlns:pic="http://schemas.openxmlformats.org/drawingml/2006/picture">
+                  <pic:nvPicPr>
+                    <pic:cNvPr id="73" name="Picture 73" descr="Text&#10;&#10;Description automatically generated with medium confidence"/>
+                    <pic:cNvPicPr/>
+                  </pic:nvPicPr>
+                  <pic:blipFill>
+                    <a:blip r:embed="rId61"/>
+                    <a:stretch>
+                      <a:fillRect/>
+                    </a:stretch>
+                  </pic:blipFill>
+                  <pic:spPr>
+                    <a:xfrm>
+                      <a:off x="0" y="0"/>
+                      <a:ext cx="5731510" cy="1727200"/>
+                    </a:xfrm>
+                    <a:prstGeom prst="rect">
+                      <a:avLst/>
+                    </a:prstGeom>
+                  </pic:spPr>
+                </pic:pic>
+              </a:graphicData>
+            </a:graphic>
+          </wp:inline>
+        </w:drawing>
+      </w:r>
+    </w:p>
+    <w:p>
+      <w:pPr>
+        <w:jc w:val="both"/>
+      </w:pPr>
+    </w:p>
+    <w:p>
+      <w:pPr>
+        <w:jc w:val="both"/>
+      </w:pPr>
+      <w:r>
+        <w:t>If</w:t>
+      </w:r>
+      <w:r>
+        <w:t xml:space="preserve"> you need a new API key for </w:t>
+      </w:r>
+      <w:proofErr w:type="gramStart"/>
+      <w:r>
+        <w:t>Scopus</w:t>
+      </w:r>
+      <w:proofErr w:type="gramEnd"/>
+      <w:r>
+        <w:t xml:space="preserve"> you can enter the new API Key into the box below and click submit</w:t>
+      </w:r>
+      <w:r>
+        <w:t>.</w:t>
+      </w:r>
+      <w:r>
+        <w:t xml:space="preserve"> </w:t>
+      </w:r>
+    </w:p>
+    <w:p>
+      <w:pPr>
+        <w:jc w:val="both"/>
+      </w:pPr>
+      <w:r>
+        <w:drawing>
+          <wp:inline distT="0" distB="0" distL="0" distR="0" wp14:anchorId="1ABB1290" wp14:editId="650680E5">
+            <wp:extent cx="5731510" cy="981710"/>
+            <wp:effectExtent l="0" t="0" r="2540" b="8890"/>
+            <wp:docPr id="74" name="Picture 74" descr="Shape, rectangle&#10;&#10;Description automatically generated"/>
+            <wp:cNvGraphicFramePr>
+              <a:graphicFrameLocks xmlns:a="http://schemas.openxmlformats.org/drawingml/2006/main" noChangeAspect="1"/>
+            </wp:cNvGraphicFramePr>
+            <a:graphic xmlns:a="http://schemas.openxmlformats.org/drawingml/2006/main">
+              <a:graphicData uri="http://schemas.openxmlformats.org/drawingml/2006/picture">
+                <pic:pic xmlns:pic="http://schemas.openxmlformats.org/drawingml/2006/picture">
+                  <pic:nvPicPr>
+                    <pic:cNvPr id="74" name="Picture 74" descr="Shape, rectangle&#10;&#10;Description automatically generated"/>
+                    <pic:cNvPicPr/>
+                  </pic:nvPicPr>
+                  <pic:blipFill>
+                    <a:blip r:embed="rId62"/>
+                    <a:stretch>
+                      <a:fillRect/>
+                    </a:stretch>
+                  </pic:blipFill>
+                  <pic:spPr>
+                    <a:xfrm>
+                      <a:off x="0" y="0"/>
+                      <a:ext cx="5731510" cy="981710"/>
+                    </a:xfrm>
+                    <a:prstGeom prst="rect">
+                      <a:avLst/>
+                    </a:prstGeom>
+                  </pic:spPr>
+                </pic:pic>
+              </a:graphicData>
+            </a:graphic>
+          </wp:inline>
+        </w:drawing>
+      </w:r>
+    </w:p>
+    <w:p>
+      <w:r>
+        <w:br w:type="page"/>
+      </w:r>
+    </w:p>
+    <w:p>
+      <w:pPr>
+        <w:jc w:val="both"/>
+      </w:pPr>
+      <w:r>
+        <w:lastRenderedPageBreak/>
+        <w:t>Clicking on Tool in the navbar will take you to the network visualiser which looks like this</w:t>
+      </w:r>
+    </w:p>
+    <w:p>
+      <w:pPr>
+        <w:jc w:val="both"/>
+      </w:pPr>
+      <w:r>
+        <w:drawing>
+          <wp:inline distT="0" distB="0" distL="0" distR="0" wp14:anchorId="1AF06491" wp14:editId="63254335">
+            <wp:extent cx="5731510" cy="2667635"/>
+            <wp:effectExtent l="0" t="0" r="2540" b="0"/>
+            <wp:docPr id="76" name="Picture 76" descr="Graphical user interface, text&#10;&#10;Description automatically generated"/>
+            <wp:cNvGraphicFramePr>
+              <a:graphicFrameLocks xmlns:a="http://schemas.openxmlformats.org/drawingml/2006/main" noChangeAspect="1"/>
+            </wp:cNvGraphicFramePr>
+            <a:graphic xmlns:a="http://schemas.openxmlformats.org/drawingml/2006/main">
+              <a:graphicData uri="http://schemas.openxmlformats.org/drawingml/2006/picture">
+                <pic:pic xmlns:pic="http://schemas.openxmlformats.org/drawingml/2006/picture">
+                  <pic:nvPicPr>
+                    <pic:cNvPr id="76" name="Picture 76" descr="Graphical user interface, text&#10;&#10;Description automatically generated"/>
+                    <pic:cNvPicPr/>
+                  </pic:nvPicPr>
+                  <pic:blipFill>
+                    <a:blip r:embed="rId63"/>
+                    <a:stretch>
+                      <a:fillRect/>
+                    </a:stretch>
+                  </pic:blipFill>
+                  <pic:spPr>
+                    <a:xfrm>
+                      <a:off x="0" y="0"/>
+                      <a:ext cx="5731510" cy="2667635"/>
+                    </a:xfrm>
+                    <a:prstGeom prst="rect">
+                      <a:avLst/>
+                    </a:prstGeom>
+                  </pic:spPr>
+                </pic:pic>
+              </a:graphicData>
+            </a:graphic>
+          </wp:inline>
+        </w:drawing>
+      </w:r>
+    </w:p>
+    <w:p>
+      <w:pPr>
+        <w:jc w:val="both"/>
+      </w:pPr>
+    </w:p>
+    <w:p>
+      <w:pPr>
+        <w:jc w:val="both"/>
+      </w:pPr>
+      <w:r>
+        <w:t xml:space="preserve">To use the Network </w:t>
+      </w:r>
+      <w:proofErr w:type="gramStart"/>
+      <w:r>
+        <w:t>Mapper</w:t>
+      </w:r>
+      <w:proofErr w:type="gramEnd"/>
+      <w:r>
+        <w:t xml:space="preserve"> ensure that the neo4j Database is open as described in the  Running the Web App section and then enter a Scopus ID or name into the search </w:t>
+      </w:r>
+      <w:r>
+        <w:t>bar above as seen below.</w:t>
+      </w:r>
+      <w:r>
+        <w:t xml:space="preserve"> To navigate the network </w:t>
+      </w:r>
+      <w:proofErr w:type="gramStart"/>
+      <w:r>
+        <w:t>mapper</w:t>
+      </w:r>
+      <w:proofErr w:type="gramEnd"/>
+      <w:r>
+        <w:t xml:space="preserve"> click on an empty piece of “greyed” out area and drag and the view of the network will pan in whatever direction you move the mouse. To zoom in and out just click anywhere on the greyed area of the network and scroll with the scroll wheel.</w:t>
+      </w:r>
+    </w:p>
+    <w:p>
+      <w:pPr>
+        <w:jc w:val="both"/>
+      </w:pPr>
+      <w:r>
+        <w:drawing>
+          <wp:inline distT="0" distB="0" distL="0" distR="0" wp14:anchorId="49192AE6" wp14:editId="0B4C6283">
+            <wp:extent cx="5731510" cy="2985770"/>
+            <wp:effectExtent l="0" t="0" r="2540" b="5080"/>
+            <wp:docPr id="78" name="Picture 78" descr="Diagram&#10;&#10;Description automatically generated"/>
+            <wp:cNvGraphicFramePr>
+              <a:graphicFrameLocks xmlns:a="http://schemas.openxmlformats.org/drawingml/2006/main" noChangeAspect="1"/>
+            </wp:cNvGraphicFramePr>
+            <a:graphic xmlns:a="http://schemas.openxmlformats.org/drawingml/2006/main">
+              <a:graphicData uri="http://schemas.openxmlformats.org/drawingml/2006/picture">
+                <pic:pic xmlns:pic="http://schemas.openxmlformats.org/drawingml/2006/picture">
+                  <pic:nvPicPr>
+                    <pic:cNvPr id="78" name="Picture 78" descr="Diagram&#10;&#10;Description automatically generated"/>
+                    <pic:cNvPicPr/>
+                  </pic:nvPicPr>
+                  <pic:blipFill>
+                    <a:blip r:embed="rId64"/>
+                    <a:stretch>
+                      <a:fillRect/>
+                    </a:stretch>
+                  </pic:blipFill>
+                  <pic:spPr>
+                    <a:xfrm>
+                      <a:off x="0" y="0"/>
+                      <a:ext cx="5731510" cy="2985770"/>
+                    </a:xfrm>
+                    <a:prstGeom prst="rect">
+                      <a:avLst/>
+                    </a:prstGeom>
+                  </pic:spPr>
+                </pic:pic>
+              </a:graphicData>
+            </a:graphic>
+          </wp:inline>
+        </w:drawing>
+      </w:r>
+    </w:p>
+    <w:p>
+      <w:pPr>
+        <w:jc w:val="both"/>
+      </w:pPr>
+    </w:p>
+    <w:p>
+      <w:pPr>
+        <w:jc w:val="both"/>
+      </w:pPr>
+    </w:p>
+    <w:p>
+      <w:pPr>
+        <w:jc w:val="both"/>
+      </w:pPr>
+    </w:p>
+    <w:p>
+      <w:pPr>
+        <w:jc w:val="both"/>
+      </w:pPr>
+    </w:p>
+    <w:p>
+      <w:pPr>
+        <w:jc w:val="both"/>
+      </w:pPr>
+    </w:p>
+    <w:p>
+      <w:pPr>
+        <w:jc w:val="both"/>
+      </w:pPr>
+      <w:r>
+        <w:lastRenderedPageBreak/>
+        <w:t>Alternatively searching with the researchers name also provides the same map as seen below.</w:t>
+      </w:r>
+      <w:r>
+        <w:t xml:space="preserve"> (Note. See the end of the document for a full list of researcher Scopus IDs and names as the names are case sensitive and must be exactly as specified in the list).</w:t>
+      </w:r>
+    </w:p>
+    <w:p>
+      <w:r>
+        <w:drawing>
+          <wp:inline distT="0" distB="0" distL="0" distR="0" wp14:anchorId="35067F46" wp14:editId="06A37276">
+            <wp:extent cx="5731510" cy="2996565"/>
+            <wp:effectExtent l="0" t="0" r="2540" b="0"/>
+            <wp:docPr id="79" name="Picture 79" descr="Diagram&#10;&#10;Description automatically generated"/>
+            <wp:cNvGraphicFramePr>
+              <a:graphicFrameLocks xmlns:a="http://schemas.openxmlformats.org/drawingml/2006/main" noChangeAspect="1"/>
+            </wp:cNvGraphicFramePr>
+            <a:graphic xmlns:a="http://schemas.openxmlformats.org/drawingml/2006/main">
+              <a:graphicData uri="http://schemas.openxmlformats.org/drawingml/2006/picture">
+                <pic:pic xmlns:pic="http://schemas.openxmlformats.org/drawingml/2006/picture">
+                  <pic:nvPicPr>
+                    <pic:cNvPr id="79" name="Picture 79" descr="Diagram&#10;&#10;Description automatically generated"/>
+                    <pic:cNvPicPr/>
+                  </pic:nvPicPr>
+                  <pic:blipFill>
+                    <a:blip r:embed="rId65"/>
+                    <a:stretch>
+                      <a:fillRect/>
+                    </a:stretch>
+                  </pic:blipFill>
+                  <pic:spPr>
+                    <a:xfrm>
+                      <a:off x="0" y="0"/>
+                      <a:ext cx="5731510" cy="2996565"/>
+                    </a:xfrm>
+                    <a:prstGeom prst="rect">
+                      <a:avLst/>
+                    </a:prstGeom>
+                  </pic:spPr>
+                </pic:pic>
+              </a:graphicData>
+            </a:graphic>
+          </wp:inline>
+        </w:drawing>
+      </w:r>
+    </w:p>
+    <w:p/>
+    <w:p/>
+    <w:p/>
+    <w:p/>
+    <w:p/>
+    <w:p/>
+    <w:p>
+      <w:pPr>
+        <w:jc w:val="both"/>
+      </w:pPr>
+      <w:r>
+        <w:t>Clicking on a researcher will highlight their connections and open a table with their details as seen in the images below.</w:t>
+      </w:r>
+      <w:r>
+        <w:t xml:space="preserve"> Clicking and holding on any node will allow you to drag and rearrange their position on the graph.</w:t>
+      </w:r>
+    </w:p>
+    <w:p>
+      <w:r>
+        <w:drawing>
+          <wp:inline distT="0" distB="0" distL="0" distR="0" wp14:anchorId="6759707A" wp14:editId="14B40B09">
+            <wp:extent cx="5731510" cy="2435860"/>
+            <wp:effectExtent l="0" t="0" r="2540" b="2540"/>
+            <wp:docPr id="80" name="Picture 80" descr="A picture containing diagram&#10;&#10;Description automatically generated"/>
+            <wp:cNvGraphicFramePr>
+              <a:graphicFrameLocks xmlns:a="http://schemas.openxmlformats.org/drawingml/2006/main" noChangeAspect="1"/>
+            </wp:cNvGraphicFramePr>
+            <a:graphic xmlns:a="http://schemas.openxmlformats.org/drawingml/2006/main">
+              <a:graphicData uri="http://schemas.openxmlformats.org/drawingml/2006/picture">
+                <pic:pic xmlns:pic="http://schemas.openxmlformats.org/drawingml/2006/picture">
+                  <pic:nvPicPr>
+                    <pic:cNvPr id="80" name="Picture 80" descr="A picture containing diagram&#10;&#10;Description automatically generated"/>
+                    <pic:cNvPicPr/>
+                  </pic:nvPicPr>
+                  <pic:blipFill>
+                    <a:blip r:embed="rId66"/>
+                    <a:stretch>
+                      <a:fillRect/>
+                    </a:stretch>
+                  </pic:blipFill>
+                  <pic:spPr>
+                    <a:xfrm>
+                      <a:off x="0" y="0"/>
+                      <a:ext cx="5731510" cy="2435860"/>
+                    </a:xfrm>
+                    <a:prstGeom prst="rect">
+                      <a:avLst/>
+                    </a:prstGeom>
+                  </pic:spPr>
+                </pic:pic>
+              </a:graphicData>
+            </a:graphic>
+          </wp:inline>
+        </w:drawing>
+      </w:r>
+    </w:p>
+    <w:p>
+      <w:r>
+        <w:lastRenderedPageBreak/>
+        <w:drawing>
+          <wp:inline distT="0" distB="0" distL="0" distR="0" wp14:anchorId="285A83BB" wp14:editId="533A322C">
+            <wp:extent cx="5731510" cy="4163060"/>
+            <wp:effectExtent l="0" t="0" r="2540" b="8890"/>
+            <wp:docPr id="81" name="Picture 81" descr="Graphical user interface, application&#10;&#10;Description automatically generated"/>
+            <wp:cNvGraphicFramePr>
+              <a:graphicFrameLocks xmlns:a="http://schemas.openxmlformats.org/drawingml/2006/main" noChangeAspect="1"/>
+            </wp:cNvGraphicFramePr>
+            <a:graphic xmlns:a="http://schemas.openxmlformats.org/drawingml/2006/main">
+              <a:graphicData uri="http://schemas.openxmlformats.org/drawingml/2006/picture">
+                <pic:pic xmlns:pic="http://schemas.openxmlformats.org/drawingml/2006/picture">
+                  <pic:nvPicPr>
+                    <pic:cNvPr id="81" name="Picture 81" descr="Graphical user interface, application&#10;&#10;Description automatically generated"/>
+                    <pic:cNvPicPr/>
+                  </pic:nvPicPr>
+                  <pic:blipFill>
+                    <a:blip r:embed="rId67"/>
+                    <a:stretch>
+                      <a:fillRect/>
+                    </a:stretch>
+                  </pic:blipFill>
+                  <pic:spPr>
+                    <a:xfrm>
+                      <a:off x="0" y="0"/>
+                      <a:ext cx="5731510" cy="4163060"/>
+                    </a:xfrm>
+                    <a:prstGeom prst="rect">
+                      <a:avLst/>
+                    </a:prstGeom>
+                  </pic:spPr>
+                </pic:pic>
+              </a:graphicData>
+            </a:graphic>
+          </wp:inline>
+        </w:drawing>
+      </w:r>
+    </w:p>
+    <w:p/>
+    <w:p>
+      <w:pPr>
+        <w:jc w:val="both"/>
+      </w:pPr>
+      <w:r>
+        <w:t xml:space="preserve">Clicking on publications and then update graph will display the </w:t>
+      </w:r>
+      <w:proofErr w:type="gramStart"/>
+      <w:r>
+        <w:t>researchers</w:t>
+      </w:r>
+      <w:proofErr w:type="gramEnd"/>
+      <w:r>
+        <w:t xml:space="preserve"> publications as nodes on the graph with no names as seen below</w:t>
+      </w:r>
+      <w:r>
+        <w:t xml:space="preserve"> which are coloured based on type (Article,</w:t>
+      </w:r>
+      <w:r>
+        <w:t xml:space="preserve"> </w:t>
+      </w:r>
+      <w:r>
+        <w:t>R</w:t>
+      </w:r>
+      <w:r>
+        <w:t xml:space="preserve">eview, </w:t>
+      </w:r>
+      <w:r>
+        <w:t>E</w:t>
+      </w:r>
+      <w:r>
+        <w:t>rratum</w:t>
+      </w:r>
+      <w:r>
+        <w:t xml:space="preserve"> </w:t>
+      </w:r>
+      <w:proofErr w:type="spellStart"/>
+      <w:r>
+        <w:t>ect</w:t>
+      </w:r>
+      <w:proofErr w:type="spellEnd"/>
+      <w:r>
+        <w:t>)</w:t>
+      </w:r>
+      <w:r>
+        <w:t xml:space="preserve">. </w:t>
+      </w:r>
+    </w:p>
+    <w:p>
+      <w:r>
+        <w:rPr>
+          <w:noProof/>
+        </w:rPr>
+        <mc:AlternateContent>
+          <mc:Choice Requires="wps">
+            <w:drawing>
+              <wp:anchor distT="0" distB="0" distL="114300" distR="114300" simplePos="0" relativeHeight="251750400" behindDoc="0" locked="0" layoutInCell="1" allowOverlap="1" wp14:anchorId="4EC133B8" wp14:editId="6D837A24">
+                <wp:simplePos x="0" y="0"/>
+                <wp:positionH relativeFrom="margin">
+                  <wp:posOffset>1933575</wp:posOffset>
+                </wp:positionH>
+                <wp:positionV relativeFrom="paragraph">
+                  <wp:posOffset>1967865</wp:posOffset>
+                </wp:positionV>
+                <wp:extent cx="781050" cy="390525"/>
+                <wp:effectExtent l="0" t="0" r="19050" b="28575"/>
+                <wp:wrapNone/>
+                <wp:docPr id="84" name="Oval 34"/>
+                <wp:cNvGraphicFramePr/>
+                <a:graphic xmlns:a="http://schemas.openxmlformats.org/drawingml/2006/main">
+                  <a:graphicData uri="http://schemas.microsoft.com/office/word/2010/wordprocessingShape">
+                    <wps:wsp>
+                      <wps:cNvSpPr/>
+                      <wps:spPr bwMode="auto">
+                        <a:xfrm>
+                          <a:off x="0" y="0"/>
+                          <a:ext cx="781050" cy="390525"/>
+                        </a:xfrm>
+                        <a:prstGeom prst="ellipse">
+                          <a:avLst/>
+                        </a:prstGeom>
+                        <a:solidFill>
+                          <a:srgbClr val="E71224">
+                            <a:alpha val="5000"/>
+                          </a:srgbClr>
+                        </a:solidFill>
+                        <a:ln w="18000">
+                          <a:solidFill>
+                            <a:srgbClr val="E71224"/>
+                          </a:solidFill>
+                        </a:ln>
+                      </wps:spPr>
+                      <wps:style>
+                        <a:lnRef idx="2">
+                          <a:schemeClr val="accent1">
+                            <a:shade val="50000"/>
+                          </a:schemeClr>
+                        </a:lnRef>
+                        <a:fillRef idx="1">
+                          <a:schemeClr val="accent1"/>
+                        </a:fillRef>
+                        <a:effectRef idx="0">
+                          <a:schemeClr val="accent1"/>
+                        </a:effectRef>
+                        <a:fontRef idx="minor">
+                          <a:schemeClr val="lt1"/>
+                        </a:fontRef>
+                      </wps:style>
+                      <wps:bodyPr rot="0">
+                        <a:prstTxWarp prst="textNoShape">
+                          <a:avLst/>
+                        </a:prstTxWarp>
+                        <a:noAutofit/>
+                      </wps:bodyPr>
+                    </wps:wsp>
+                  </a:graphicData>
+                </a:graphic>
+                <wp14:sizeRelH relativeFrom="margin">
+                  <wp14:pctWidth>0</wp14:pctWidth>
+                </wp14:sizeRelH>
+                <wp14:sizeRelV relativeFrom="margin">
+                  <wp14:pctHeight>0</wp14:pctHeight>
+                </wp14:sizeRelV>
+              </wp:anchor>
+            </w:drawing>
+          </mc:Choice>
+          <mc:Fallback>
+            <w:pict>
+              <v:oval w14:anchorId="621A29AE" id="Oval 34" o:spid="_x0000_s1026" style="position:absolute;margin-left:152.25pt;margin-top:154.95pt;width:61.5pt;height:30.75pt;z-index:251750400;visibility:visible;mso-wrap-style:square;mso-width-percent:0;mso-height-percent:0;mso-wrap-distance-left:9pt;mso-wrap-distance-top:0;mso-wrap-distance-right:9pt;mso-wrap-distance-bottom:0;mso-position-horizontal:absolute;mso-position-horizontal-relative:margin;mso-position-vertical:absolute;mso-position-vertical-relative:text;mso-width-percent:0;mso-height-percent:0;mso-width-relative:margin;mso-height-relative:margin;v-text-anchor:top" o:gfxdata="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" fillcolor="#e71224" strokecolor="#e71224" strokeweight=".5mm">
+                <v:fill opacity="3341f"/>
+                <v:stroke joinstyle="miter"/>
+                <w10:wrap anchorx="margin"/>
+              </v:oval>
+            </w:pict>
+          </mc:Fallback>
+        </mc:AlternateContent>
+      </w:r>
+      <w:r>
+        <w:rPr>
+          <w:noProof/>
+        </w:rPr>
+        <mc:AlternateContent>
+          <mc:Choice Requires="wps">
+            <w:drawing>
+              <wp:anchor distT="0" distB="0" distL="114300" distR="114300" simplePos="0" relativeHeight="251748352" behindDoc="0" locked="0" layoutInCell="1" allowOverlap="1" wp14:anchorId="4BE93F8D" wp14:editId="493B8D8D">
+                <wp:simplePos x="0" y="0"/>
+                <wp:positionH relativeFrom="margin">
+                  <wp:align>center</wp:align>
+                </wp:positionH>
+                <wp:positionV relativeFrom="paragraph">
+                  <wp:posOffset>281940</wp:posOffset>
+                </wp:positionV>
+                <wp:extent cx="781050" cy="390525"/>
+                <wp:effectExtent l="0" t="0" r="19050" b="28575"/>
+                <wp:wrapNone/>
+                <wp:docPr id="83" name="Oval 34"/>
+                <wp:cNvGraphicFramePr/>
+                <a:graphic xmlns:a="http://schemas.openxmlformats.org/drawingml/2006/main">
+                  <a:graphicData uri="http://schemas.microsoft.com/office/word/2010/wordprocessingShape">
+                    <wps:wsp>
+                      <wps:cNvSpPr/>
+                      <wps:spPr bwMode="auto">
+                        <a:xfrm>
+                          <a:off x="0" y="0"/>
+                          <a:ext cx="781050" cy="390525"/>
+                        </a:xfrm>
+                        <a:prstGeom prst="ellipse">
+                          <a:avLst/>
+                        </a:prstGeom>
+                        <a:solidFill>
+                          <a:srgbClr val="E71224">
+                            <a:alpha val="5000"/>
+                          </a:srgbClr>
+                        </a:solidFill>
+                        <a:ln w="18000">
+                          <a:solidFill>
+                            <a:srgbClr val="E71224"/>
+                          </a:solidFill>
+                        </a:ln>
+                      </wps:spPr>
+                      <wps:style>
+                        <a:lnRef idx="2">
+                          <a:schemeClr val="accent1">
+                            <a:shade val="50000"/>
+                          </a:schemeClr>
+                        </a:lnRef>
+                        <a:fillRef idx="1">
+                          <a:schemeClr val="accent1"/>
+                        </a:fillRef>
+                        <a:effectRef idx="0">
+                          <a:schemeClr val="accent1"/>
+                        </a:effectRef>
+                        <a:fontRef idx="minor">
+                          <a:schemeClr val="lt1"/>
+                        </a:fontRef>
+                      </wps:style>
+                      <wps:bodyPr rot="0">
+                        <a:prstTxWarp prst="textNoShape">
+                          <a:avLst/>
+                        </a:prstTxWarp>
+                        <a:noAutofit/>
+                      </wps:bodyPr>
+                    </wps:wsp>
+                  </a:graphicData>
+                </a:graphic>
+                <wp14:sizeRelH relativeFrom="margin">
+                  <wp14:pctWidth>0</wp14:pctWidth>
+                </wp14:sizeRelH>
+                <wp14:sizeRelV relativeFrom="margin">
+                  <wp14:pctHeight>0</wp14:pctHeight>
+                </wp14:sizeRelV>
+              </wp:anchor>
+            </w:drawing>
+          </mc:Choice>
+          <mc:Fallback>
+            <w:pict>
+              <v:oval w14:anchorId="3A985B2A" id="Oval 34" o:spid="_x0000_s1026" style="position:absolute;margin-left:0;margin-top:22.2pt;width:61.5pt;height:30.75pt;z-index:251748352;visibility:visible;mso-wrap-style:square;mso-width-percent:0;mso-height-percent:0;mso-wrap-distance-left:9pt;mso-wrap-distance-top:0;mso-wrap-distance-right:9pt;mso-wrap-distance-bottom:0;mso-position-horizontal:center;mso-position-horizontal-relative:margin;mso-position-vertical:absolute;mso-position-vertical-relative:text;mso-width-percent:0;mso-height-percent:0;mso-width-relative:margin;mso-height-relative:margin;v-text-anchor:top" o:gfxdata="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" fillcolor="#e71224" strokecolor="#e71224" strokeweight=".5mm">
+                <v:fill opacity="3341f"/>
+                <v:stroke joinstyle="miter"/>
+                <w10:wrap anchorx="margin"/>
+              </v:oval>
+            </w:pict>
+          </mc:Fallback>
+        </mc:AlternateContent>
+      </w:r>
+      <w:r>
+        <w:drawing>
+          <wp:inline distT="0" distB="0" distL="0" distR="0" wp14:anchorId="53E1FE9B" wp14:editId="112A6637">
+            <wp:extent cx="5731510" cy="2914015"/>
+            <wp:effectExtent l="0" t="0" r="2540" b="635"/>
+            <wp:docPr id="82" name="Picture 82" descr="Diagram&#10;&#10;Description automatically generated"/>
+            <wp:cNvGraphicFramePr>
+              <a:graphicFrameLocks xmlns:a="http://schemas.openxmlformats.org/drawingml/2006/main" noChangeAspect="1"/>
+            </wp:cNvGraphicFramePr>
+            <a:graphic xmlns:a="http://schemas.openxmlformats.org/drawingml/2006/main">
+              <a:graphicData uri="http://schemas.openxmlformats.org/drawingml/2006/picture">
+                <pic:pic xmlns:pic="http://schemas.openxmlformats.org/drawingml/2006/picture">
+                  <pic:nvPicPr>
+                    <pic:cNvPr id="82" name="Picture 82" descr="Diagram&#10;&#10;Description automatically generated"/>
+                    <pic:cNvPicPr/>
+                  </pic:nvPicPr>
+                  <pic:blipFill>
+                    <a:blip r:embed="rId68"/>
+                    <a:stretch>
+                      <a:fillRect/>
+                    </a:stretch>
+                  </pic:blipFill>
+                  <pic:spPr>
+                    <a:xfrm>
+                      <a:off x="0" y="0"/>
+                      <a:ext cx="5731510" cy="2914015"/>
+                    </a:xfrm>
+                    <a:prstGeom prst="rect">
+                      <a:avLst/>
+                    </a:prstGeom>
+                  </pic:spPr>
+                </pic:pic>
+              </a:graphicData>
+            </a:graphic>
+          </wp:inline>
+        </w:drawing>
+      </w:r>
+    </w:p>
+    <w:p/>
+    <w:p/>
+    <w:p>
+      <w:r>
+        <w:lastRenderedPageBreak/>
+        <w:t>Clicking on these nodes displays the details of the publication they worked on as can be seen below</w:t>
+      </w:r>
+    </w:p>
+    <w:p>
+      <w:r>
+        <w:rPr>
+          <w:noProof/>
+        </w:rPr>
+        <mc:AlternateContent>
+          <mc:Choice Requires="wps">
+            <w:drawing>
+              <wp:anchor distT="0" distB="0" distL="114300" distR="114300" simplePos="0" relativeHeight="251753472" behindDoc="0" locked="0" layoutInCell="1" allowOverlap="1" wp14:anchorId="71FFBBEC" wp14:editId="6210EAAC">
+                <wp:simplePos x="0" y="0"/>
+                <wp:positionH relativeFrom="margin">
+                  <wp:align>left</wp:align>
+                </wp:positionH>
+                <wp:positionV relativeFrom="paragraph">
+                  <wp:posOffset>2238375</wp:posOffset>
+                </wp:positionV>
+                <wp:extent cx="781050" cy="390525"/>
+                <wp:effectExtent l="0" t="0" r="19050" b="28575"/>
+                <wp:wrapNone/>
+                <wp:docPr id="92" name="Oval 34"/>
+                <wp:cNvGraphicFramePr/>
+                <a:graphic xmlns:a="http://schemas.openxmlformats.org/drawingml/2006/main">
+                  <a:graphicData uri="http://schemas.microsoft.com/office/word/2010/wordprocessingShape">
+                    <wps:wsp>
+                      <wps:cNvSpPr/>
+                      <wps:spPr bwMode="auto">
+                        <a:xfrm>
+                          <a:off x="0" y="0"/>
+                          <a:ext cx="781050" cy="390525"/>
+                        </a:xfrm>
+                        <a:prstGeom prst="ellipse">
+                          <a:avLst/>
+                        </a:prstGeom>
+                        <a:solidFill>
+                          <a:srgbClr val="E71224">
+                            <a:alpha val="5000"/>
+                          </a:srgbClr>
+                        </a:solidFill>
+                        <a:ln w="18000">
+                          <a:solidFill>
+                            <a:srgbClr val="E71224"/>
+                          </a:solidFill>
+                        </a:ln>
+                      </wps:spPr>
+                      <wps:style>
+                        <a:lnRef idx="2">
+                          <a:schemeClr val="accent1">
+                            <a:shade val="50000"/>
+                          </a:schemeClr>
+                        </a:lnRef>
+                        <a:fillRef idx="1">
+                          <a:schemeClr val="accent1"/>
+                        </a:fillRef>
+                        <a:effectRef idx="0">
+                          <a:schemeClr val="accent1"/>
+                        </a:effectRef>
+                        <a:fontRef idx="minor">
+                          <a:schemeClr val="lt1"/>
+                        </a:fontRef>
+                      </wps:style>
+                      <wps:bodyPr rot="0">
+                        <a:prstTxWarp prst="textNoShape">
+                          <a:avLst/>
+                        </a:prstTxWarp>
+                        <a:noAutofit/>
+                      </wps:bodyPr>
+                    </wps:wsp>
+                  </a:graphicData>
+                </a:graphic>
+                <wp14:sizeRelH relativeFrom="margin">
+                  <wp14:pctWidth>0</wp14:pctWidth>
+                </wp14:sizeRelH>
+                <wp14:sizeRelV relativeFrom="margin">
+                  <wp14:pctHeight>0</wp14:pctHeight>
+                </wp14:sizeRelV>
+              </wp:anchor>
+            </w:drawing>
+          </mc:Choice>
+          <mc:Fallback>
+            <w:pict>
+              <v:oval w14:anchorId="68C3E4A9" id="Oval 34" o:spid="_x0000_s1026" style="position:absolute;margin-left:0;margin-top:176.25pt;width:61.5pt;height:30.75pt;z-index:251753472;visibility:visible;mso-wrap-style:square;mso-width-percent:0;mso-height-percent:0;mso-wrap-distance-left:9pt;mso-wrap-distance-top:0;mso-wrap-distance-right:9pt;mso-wrap-distance-bottom:0;mso-position-horizontal:left;mso-position-horizontal-relative:margin;mso-position-vertical:absolute;mso-position-vertical-relative:text;mso-width-percent:0;mso-height-percent:0;mso-width-relative:margin;mso-height-relative:margin;v-text-anchor:top" o:gfxdata="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" fillcolor="#e71224" strokecolor="#e71224" strokeweight=".5mm">
+                <v:fill opacity="3341f"/>
+                <v:stroke joinstyle="miter"/>
+                <w10:wrap anchorx="margin"/>
+              </v:oval>
+            </w:pict>
+          </mc:Fallback>
+        </mc:AlternateContent>
+      </w:r>
+      <w:r>
+        <w:rPr>
+          <w:noProof/>
+        </w:rPr>
+        <mc:AlternateContent>
+          <mc:Choice Requires="wps">
+            <w:drawing>
+              <wp:anchor distT="0" distB="0" distL="114300" distR="114300" simplePos="0" relativeHeight="251755520" behindDoc="0" locked="0" layoutInCell="1" allowOverlap="1" wp14:anchorId="5B23334F" wp14:editId="42B1E0DD">
+                <wp:simplePos x="0" y="0"/>
+                <wp:positionH relativeFrom="margin">
+                  <wp:posOffset>5131435</wp:posOffset>
+                </wp:positionH>
+                <wp:positionV relativeFrom="paragraph">
+                  <wp:posOffset>2295525</wp:posOffset>
+                </wp:positionV>
+                <wp:extent cx="781050" cy="390525"/>
+                <wp:effectExtent l="0" t="0" r="19050" b="28575"/>
+                <wp:wrapNone/>
+                <wp:docPr id="93" name="Oval 34"/>
+                <wp:cNvGraphicFramePr/>
+                <a:graphic xmlns:a="http://schemas.openxmlformats.org/drawingml/2006/main">
+                  <a:graphicData uri="http://schemas.microsoft.com/office/word/2010/wordprocessingShape">
+                    <wps:wsp>
+                      <wps:cNvSpPr/>
+                      <wps:spPr bwMode="auto">
+                        <a:xfrm>
+                          <a:off x="0" y="0"/>
+                          <a:ext cx="781050" cy="390525"/>
+                        </a:xfrm>
+                        <a:prstGeom prst="ellipse">
+                          <a:avLst/>
+                        </a:prstGeom>
+                        <a:solidFill>
+                          <a:srgbClr val="E71224">
+                            <a:alpha val="5000"/>
+                          </a:srgbClr>
+                        </a:solidFill>
+                        <a:ln w="18000">
+                          <a:solidFill>
+                            <a:srgbClr val="E71224"/>
+                          </a:solidFill>
+                        </a:ln>
+                      </wps:spPr>
+                      <wps:style>
+                        <a:lnRef idx="2">
+                          <a:schemeClr val="accent1">
+                            <a:shade val="50000"/>
+                          </a:schemeClr>
+                        </a:lnRef>
+                        <a:fillRef idx="1">
+                          <a:schemeClr val="accent1"/>
+                        </a:fillRef>
+                        <a:effectRef idx="0">
+                          <a:schemeClr val="accent1"/>
+                        </a:effectRef>
+                        <a:fontRef idx="minor">
+                          <a:schemeClr val="lt1"/>
+                        </a:fontRef>
+                      </wps:style>
+                      <wps:bodyPr rot="0">
+                        <a:prstTxWarp prst="textNoShape">
+                          <a:avLst/>
+                        </a:prstTxWarp>
+                        <a:noAutofit/>
+                      </wps:bodyPr>
+                    </wps:wsp>
+                  </a:graphicData>
+                </a:graphic>
+                <wp14:sizeRelH relativeFrom="margin">
+                  <wp14:pctWidth>0</wp14:pctWidth>
+                </wp14:sizeRelH>
+                <wp14:sizeRelV relativeFrom="margin">
+                  <wp14:pctHeight>0</wp14:pctHeight>
+                </wp14:sizeRelV>
+              </wp:anchor>
+            </w:drawing>
+          </mc:Choice>
+          <mc:Fallback>
+            <w:pict>
+              <v:oval w14:anchorId="00EC7FBB" id="Oval 34" o:spid="_x0000_s1026" style="position:absolute;margin-left:404.05pt;margin-top:180.75pt;width:61.5pt;height:30.75pt;z-index:251755520;visibility:visible;mso-wrap-style:square;mso-width-percent:0;mso-height-percent:0;mso-wrap-distance-left:9pt;mso-wrap-distance-top:0;mso-wrap-distance-right:9pt;mso-wrap-distance-bottom:0;mso-position-horizontal:absolute;mso-position-horizontal-relative:margin;mso-position-vertical:absolute;mso-position-vertical-relative:text;mso-width-percent:0;mso-height-percent:0;mso-width-relative:margin;mso-height-relative:margin;v-text-anchor:top" o:gfxdata="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" fillcolor="#e71224" strokecolor="#e71224" strokeweight=".5mm">
+                <v:fill opacity="3341f"/>
+                <v:stroke joinstyle="miter"/>
+                <w10:wrap anchorx="margin"/>
+              </v:oval>
+            </w:pict>
+          </mc:Fallback>
+        </mc:AlternateContent>
+      </w:r>
+      <w:r>
+        <w:drawing>
+          <wp:inline distT="0" distB="0" distL="0" distR="0" wp14:anchorId="39037F4F" wp14:editId="27E59B92">
+            <wp:extent cx="5731510" cy="2649220"/>
+            <wp:effectExtent l="0" t="0" r="2540" b="0"/>
+            <wp:docPr id="85" name="Picture 85" descr="Graphical user interface, text, application&#10;&#10;Description automatically generated"/>
+            <wp:cNvGraphicFramePr>
+              <a:graphicFrameLocks xmlns:a="http://schemas.openxmlformats.org/drawingml/2006/main" noChangeAspect="1"/>
+            </wp:cNvGraphicFramePr>
+            <a:graphic xmlns:a="http://schemas.openxmlformats.org/drawingml/2006/main">
+              <a:graphicData uri="http://schemas.openxmlformats.org/drawingml/2006/picture">
+                <pic:pic xmlns:pic="http://schemas.openxmlformats.org/drawingml/2006/picture">
+                  <pic:nvPicPr>
+                    <pic:cNvPr id="85" name="Picture 85" descr="Graphical user interface, text, application&#10;&#10;Description automatically generated"/>
+                    <pic:cNvPicPr/>
+                  </pic:nvPicPr>
+                  <pic:blipFill>
+                    <a:blip r:embed="rId69"/>
+                    <a:stretch>
+                      <a:fillRect/>
+                    </a:stretch>
+                  </pic:blipFill>
+                  <pic:spPr>
+                    <a:xfrm>
+                      <a:off x="0" y="0"/>
+                      <a:ext cx="5731510" cy="2649220"/>
+                    </a:xfrm>
+                    <a:prstGeom prst="rect">
+                      <a:avLst/>
+                    </a:prstGeom>
+                  </pic:spPr>
+                </pic:pic>
+              </a:graphicData>
+            </a:graphic>
+          </wp:inline>
+        </w:drawing>
+      </w:r>
+    </w:p>
+    <w:p/>
+    <w:p>
+      <w:r>
+        <w:t xml:space="preserve">Clicking on expand and then search will display this </w:t>
+      </w:r>
+      <w:r>
+        <w:t>publication</w:t>
+      </w:r>
+      <w:r>
+        <w:t xml:space="preserve"> node with </w:t>
+      </w:r>
+      <w:proofErr w:type="gramStart"/>
+      <w:r>
+        <w:t>all of</w:t>
+      </w:r>
+      <w:proofErr w:type="gramEnd"/>
+      <w:r>
+        <w:t xml:space="preserve"> the researchers that worked on it as seen below.</w:t>
+      </w:r>
+    </w:p>
+    <w:p>
+      <w:r>
+        <w:drawing>
+          <wp:inline distT="0" distB="0" distL="0" distR="0" wp14:anchorId="7BC5096A" wp14:editId="59C34B47">
+            <wp:extent cx="5731510" cy="3439160"/>
+            <wp:effectExtent l="0" t="0" r="2540" b="8890"/>
+            <wp:docPr id="87" name="Picture 87" descr="Diagram&#10;&#10;Description automatically generated"/>
+            <wp:cNvGraphicFramePr>
+              <a:graphicFrameLocks xmlns:a="http://schemas.openxmlformats.org/drawingml/2006/main" noChangeAspect="1"/>
+            </wp:cNvGraphicFramePr>
+            <a:graphic xmlns:a="http://schemas.openxmlformats.org/drawingml/2006/main">
+              <a:graphicData uri="http://schemas.openxmlformats.org/drawingml/2006/picture">
+                <pic:pic xmlns:pic="http://schemas.openxmlformats.org/drawingml/2006/picture">
+                  <pic:nvPicPr>
+                    <pic:cNvPr id="87" name="Picture 87" descr="Diagram&#10;&#10;Description automatically generated"/>
+                    <pic:cNvPicPr/>
+                  </pic:nvPicPr>
+                  <pic:blipFill>
+                    <a:blip r:embed="rId70"/>
+                    <a:stretch>
+                      <a:fillRect/>
+                    </a:stretch>
+                  </pic:blipFill>
+                  <pic:spPr>
+                    <a:xfrm>
+                      <a:off x="0" y="0"/>
+                      <a:ext cx="5731510" cy="3439160"/>
+                    </a:xfrm>
+                    <a:prstGeom prst="rect">
+                      <a:avLst/>
+                    </a:prstGeom>
+                  </pic:spPr>
+                </pic:pic>
+              </a:graphicData>
+            </a:graphic>
+          </wp:inline>
+        </w:drawing>
+      </w:r>
+    </w:p>
+    <w:p/>
+    <w:p/>
+    <w:p/>
+    <w:p/>
+    <w:p/>
+    <w:p>
+      <w:r>
+        <w:lastRenderedPageBreak/>
+        <w:t xml:space="preserve">Alternatively clicking on a linked researcher and clicking expand as seen below will expand the Network with all of that selected </w:t>
+      </w:r>
+      <w:proofErr w:type="gramStart"/>
+      <w:r>
+        <w:t>researchers</w:t>
+      </w:r>
+      <w:proofErr w:type="gramEnd"/>
+      <w:r>
+        <w:t xml:space="preserve"> connections. </w:t>
+      </w:r>
+      <w:r>
+        <w:drawing>
+          <wp:inline distT="0" distB="0" distL="0" distR="0" wp14:anchorId="27A08269" wp14:editId="6B4E5660">
+            <wp:extent cx="5731510" cy="2401570"/>
+            <wp:effectExtent l="0" t="0" r="2540" b="0"/>
+            <wp:docPr id="88" name="Picture 88" descr="A picture containing chart&#10;&#10;Description automatically generated"/>
+            <wp:cNvGraphicFramePr>
+              <a:graphicFrameLocks xmlns:a="http://schemas.openxmlformats.org/drawingml/2006/main" noChangeAspect="1"/>
+            </wp:cNvGraphicFramePr>
+            <a:graphic xmlns:a="http://schemas.openxmlformats.org/drawingml/2006/main">
+              <a:graphicData uri="http://schemas.openxmlformats.org/drawingml/2006/picture">
+                <pic:pic xmlns:pic="http://schemas.openxmlformats.org/drawingml/2006/picture">
+                  <pic:nvPicPr>
+                    <pic:cNvPr id="88" name="Picture 88" descr="A picture containing chart&#10;&#10;Description automatically generated"/>
+                    <pic:cNvPicPr/>
+                  </pic:nvPicPr>
+                  <pic:blipFill>
+                    <a:blip r:embed="rId71"/>
+                    <a:stretch>
+                      <a:fillRect/>
+                    </a:stretch>
+                  </pic:blipFill>
+                  <pic:spPr>
+                    <a:xfrm>
+                      <a:off x="0" y="0"/>
+                      <a:ext cx="5731510" cy="2401570"/>
+                    </a:xfrm>
+                    <a:prstGeom prst="rect">
+                      <a:avLst/>
+                    </a:prstGeom>
+                  </pic:spPr>
+                </pic:pic>
+              </a:graphicData>
+            </a:graphic>
+          </wp:inline>
+        </w:drawing>
+      </w:r>
+    </w:p>
+    <w:p/>
+    <w:p>
+      <w:r>
+        <w:t xml:space="preserve">This is the expanded graph from the above selection. Clicking on different nodes we can see that we are now viewing the graph of Anna K. Nowak who was a </w:t>
+      </w:r>
+      <w:proofErr w:type="gramStart"/>
+      <w:r>
+        <w:t>first degree</w:t>
+      </w:r>
+      <w:proofErr w:type="gramEnd"/>
+      <w:r>
+        <w:t xml:space="preserve"> link to Kimberly Burton.</w:t>
+      </w:r>
+    </w:p>
+    <w:p>
+      <w:r>
+        <w:drawing>
+          <wp:inline distT="0" distB="0" distL="0" distR="0" wp14:anchorId="0CC38BD2" wp14:editId="2123C359">
+            <wp:extent cx="5731510" cy="2674620"/>
+            <wp:effectExtent l="0" t="0" r="2540" b="0"/>
+            <wp:docPr id="89" name="Picture 89" descr="A picture containing chart&#10;&#10;Description automatically generated"/>
+            <wp:cNvGraphicFramePr>
+              <a:graphicFrameLocks xmlns:a="http://schemas.openxmlformats.org/drawingml/2006/main" noChangeAspect="1"/>
+            </wp:cNvGraphicFramePr>
+            <a:graphic xmlns:a="http://schemas.openxmlformats.org/drawingml/2006/main">
+              <a:graphicData uri="http://schemas.openxmlformats.org/drawingml/2006/picture">
+                <pic:pic xmlns:pic="http://schemas.openxmlformats.org/drawingml/2006/picture">
+                  <pic:nvPicPr>
+                    <pic:cNvPr id="89" name="Picture 89" descr="A picture containing chart&#10;&#10;Description automatically generated"/>
+                    <pic:cNvPicPr/>
+                  </pic:nvPicPr>
+                  <pic:blipFill>
+                    <a:blip r:embed="rId72"/>
+                    <a:stretch>
+                      <a:fillRect/>
+                    </a:stretch>
+                  </pic:blipFill>
+                  <pic:spPr>
+                    <a:xfrm>
+                      <a:off x="0" y="0"/>
+                      <a:ext cx="5731510" cy="2674620"/>
+                    </a:xfrm>
+                    <a:prstGeom prst="rect">
+                      <a:avLst/>
+                    </a:prstGeom>
+                  </pic:spPr>
+                </pic:pic>
+              </a:graphicData>
+            </a:graphic>
+          </wp:inline>
+        </w:drawing>
+      </w:r>
+    </w:p>
+    <w:p>
+      <w:r>
+        <w:br w:type="page"/>
+      </w:r>
+    </w:p>
+    <w:p>
+      <w:r>
+        <w:lastRenderedPageBreak/>
+        <w:drawing>
+          <wp:anchor distT="0" distB="0" distL="114300" distR="114300" simplePos="0" relativeHeight="251751424" behindDoc="0" locked="0" layoutInCell="1" allowOverlap="1" wp14:anchorId="5F468CE8" wp14:editId="19D9E61D">
+            <wp:simplePos x="0" y="0"/>
+            <wp:positionH relativeFrom="margin">
+              <wp:align>right</wp:align>
+            </wp:positionH>
+            <wp:positionV relativeFrom="paragraph">
+              <wp:posOffset>295275</wp:posOffset>
+            </wp:positionV>
+            <wp:extent cx="5731510" cy="2209800"/>
+            <wp:effectExtent l="0" t="0" r="2540" b="0"/>
+            <wp:wrapSquare wrapText="bothSides"/>
+            <wp:docPr id="90" name="Picture 90" descr="Chart, scatter chart&#10;&#10;Description automatically generated"/>
+            <wp:cNvGraphicFramePr>
+              <a:graphicFrameLocks xmlns:a="http://schemas.openxmlformats.org/drawingml/2006/main" noChangeAspect="1"/>
+            </wp:cNvGraphicFramePr>
+            <a:graphic xmlns:a="http://schemas.openxmlformats.org/drawingml/2006/main">
+              <a:graphicData uri="http://schemas.openxmlformats.org/drawingml/2006/picture">
+                <pic:pic xmlns:pic="http://schemas.openxmlformats.org/drawingml/2006/picture">
+                  <pic:nvPicPr>
+                    <pic:cNvPr id="90" name="Picture 90" descr="Chart, scatter chart&#10;&#10;Description automatically generated"/>
+                    <pic:cNvPicPr/>
+                  </pic:nvPicPr>
+                  <pic:blipFill>
+                    <a:blip r:embed="rId73" cstate="print">
+                      <a:extLst>
+                        <a:ext uri="{28A0092B-C50C-407E-A947-70E740481C1C}">
+                          <a14:useLocalDpi xmlns:a14="http://schemas.microsoft.com/office/drawing/2010/main" val="0"/>
+                        </a:ext>
+                      </a:extLst>
+                    </a:blip>
+                    <a:stretch>
+                      <a:fillRect/>
+                    </a:stretch>
+                  </pic:blipFill>
+                  <pic:spPr>
+                    <a:xfrm>
+                      <a:off x="0" y="0"/>
+                      <a:ext cx="5731510" cy="2209800"/>
+                    </a:xfrm>
+                    <a:prstGeom prst="rect">
+                      <a:avLst/>
+                    </a:prstGeom>
+                  </pic:spPr>
+                </pic:pic>
+              </a:graphicData>
+            </a:graphic>
+          </wp:anchor>
+        </w:drawing>
+      </w:r>
+      <w:r>
+        <w:t>Zooming in and clicking on one of the nodes we can see second degree links to Kimberly.</w:t>
+      </w:r>
+      <w:r>
+        <w:t xml:space="preserve"> </w:t>
+      </w:r>
+    </w:p>
+    <w:p/>
+    <w:p>
+      <w:r>
+        <w:t xml:space="preserve">We could then click on this second degree and expand again to check how connected this </w:t>
+      </w:r>
+      <w:proofErr w:type="gramStart"/>
+      <w:r>
+        <w:t>second degree</w:t>
+      </w:r>
+      <w:proofErr w:type="gramEnd"/>
+      <w:r>
+        <w:t xml:space="preserve"> link is</w:t>
+      </w:r>
+      <w:r>
+        <w:t xml:space="preserve"> as seen below</w:t>
+      </w:r>
+      <w:r>
+        <w:t xml:space="preserve"> (note this may take a moment).</w:t>
+      </w:r>
+    </w:p>
+    <w:p>
+      <w:r>
+        <w:drawing>
+          <wp:inline distT="0" distB="0" distL="0" distR="0" wp14:anchorId="2E4BCE13" wp14:editId="0B51CA4D">
+            <wp:extent cx="5731510" cy="2708275"/>
+            <wp:effectExtent l="0" t="0" r="2540" b="0"/>
+            <wp:docPr id="91" name="Picture 91" descr="Chart&#10;&#10;Description automatically generated"/>
+            <wp:cNvGraphicFramePr>
+              <a:graphicFrameLocks xmlns:a="http://schemas.openxmlformats.org/drawingml/2006/main" noChangeAspect="1"/>
+            </wp:cNvGraphicFramePr>
+            <a:graphic xmlns:a="http://schemas.openxmlformats.org/drawingml/2006/main">
+              <a:graphicData uri="http://schemas.openxmlformats.org/drawingml/2006/picture">
+                <pic:pic xmlns:pic="http://schemas.openxmlformats.org/drawingml/2006/picture">
+                  <pic:nvPicPr>
+                    <pic:cNvPr id="91" name="Picture 91" descr="Chart&#10;&#10;Description automatically generated"/>
+                    <pic:cNvPicPr/>
+                  </pic:nvPicPr>
+                  <pic:blipFill>
+                    <a:blip r:embed="rId74"/>
+                    <a:stretch>
+                      <a:fillRect/>
+                    </a:stretch>
+                  </pic:blipFill>
+                  <pic:spPr>
+                    <a:xfrm>
+                      <a:off x="0" y="0"/>
+                      <a:ext cx="5731510" cy="2708275"/>
+                    </a:xfrm>
+                    <a:prstGeom prst="rect">
+                      <a:avLst/>
+                    </a:prstGeom>
+                  </pic:spPr>
+                </pic:pic>
+              </a:graphicData>
+            </a:graphic>
+          </wp:inline>
+        </w:drawing>
+      </w:r>
+    </w:p>
+    <w:p/>
+    <w:p/>
+    <w:p/>
+    <w:p/>
+    <w:p/>
+    <w:p/>
+    <w:p/>
+    <w:p/>
+    <w:p/>
+    <w:p>
+      <w:pPr>
+        <w:jc w:val="both"/>
+      </w:pPr>
+      <w:r>
+        <w:lastRenderedPageBreak/>
+        <w:t xml:space="preserve">When searching for Core researchers clicking the </w:t>
+      </w:r>
+      <w:r>
+        <w:t>Second-Degree</w:t>
+      </w:r>
+      <w:r>
+        <w:t xml:space="preserve"> Connections </w:t>
+      </w:r>
+      <w:r>
+        <w:t xml:space="preserve">will </w:t>
+      </w:r>
+      <w:r>
+        <w:t xml:space="preserve">display a graph with all the </w:t>
+      </w:r>
+      <w:proofErr w:type="gramStart"/>
+      <w:r>
+        <w:t>second degree</w:t>
+      </w:r>
+      <w:proofErr w:type="gramEnd"/>
+      <w:r>
+        <w:t xml:space="preserve"> links to that core researcher</w:t>
+      </w:r>
+      <w:r>
+        <w:t xml:space="preserve"> as seen below</w:t>
+      </w:r>
+      <w:r>
+        <w:t>, the above steps can then be taken again to keep expanding this graph.</w:t>
+      </w:r>
+      <w:r>
+        <w:t xml:space="preserve"> (</w:t>
+      </w:r>
+      <w:proofErr w:type="gramStart"/>
+      <w:r>
+        <w:t>note</w:t>
+      </w:r>
+      <w:proofErr w:type="gramEnd"/>
+      <w:r>
+        <w:t xml:space="preserve"> searching with second degree connections may take a while)</w:t>
+      </w:r>
+    </w:p>
+    <w:p>
+      <w:pPr>
+        <w:jc w:val="both"/>
+      </w:pPr>
+      <w:r>
+        <w:drawing>
+          <wp:inline distT="0" distB="0" distL="0" distR="0" wp14:anchorId="788A40CD" wp14:editId="6916687D">
+            <wp:extent cx="5731510" cy="2419985"/>
+            <wp:effectExtent l="0" t="0" r="2540" b="0"/>
+            <wp:docPr id="96" name="Picture 96" descr="A picture containing graphical user interface&#10;&#10;Description automatically generated"/>
+            <wp:cNvGraphicFramePr>
+              <a:graphicFrameLocks xmlns:a="http://schemas.openxmlformats.org/drawingml/2006/main" noChangeAspect="1"/>
+            </wp:cNvGraphicFramePr>
+            <a:graphic xmlns:a="http://schemas.openxmlformats.org/drawingml/2006/main">
+              <a:graphicData uri="http://schemas.openxmlformats.org/drawingml/2006/picture">
+                <pic:pic xmlns:pic="http://schemas.openxmlformats.org/drawingml/2006/picture">
+                  <pic:nvPicPr>
+                    <pic:cNvPr id="96" name="Picture 96" descr="A picture containing graphical user interface&#10;&#10;Description automatically generated"/>
+                    <pic:cNvPicPr/>
+                  </pic:nvPicPr>
+                  <pic:blipFill>
+                    <a:blip r:embed="rId75"/>
+                    <a:stretch>
+                      <a:fillRect/>
+                    </a:stretch>
+                  </pic:blipFill>
+                  <pic:spPr>
+                    <a:xfrm>
+                      <a:off x="0" y="0"/>
+                      <a:ext cx="5731510" cy="2419985"/>
+                    </a:xfrm>
+                    <a:prstGeom prst="rect">
+                      <a:avLst/>
+                    </a:prstGeom>
+                  </pic:spPr>
+                </pic:pic>
+              </a:graphicData>
+            </a:graphic>
+          </wp:inline>
+        </w:drawing>
+      </w:r>
+    </w:p>
+    <w:p>
+      <w:r>
+        <w:br w:type="page"/>
+      </w:r>
+    </w:p>
+    <w:p>
+      <w:pPr>
+        <w:jc w:val="center"/>
+        <w:rPr>
+          <w:sz w:val="48"/>
+          <w:szCs w:val="48"/>
+        </w:rPr>
+      </w:pPr>
+      <w:r>
+        <w:rPr>
+          <w:sz w:val="48"/>
+          <w:szCs w:val="48"/>
+        </w:rPr>
+        <w:lastRenderedPageBreak/>
+        <w:t>Core Researcher List</w:t>
+      </w:r>
+    </w:p>
+    <w:p>
+      <w:pPr>
+        <w:jc w:val="center"/>
+        <w:rPr>
+          <w:sz w:val="48"/>
+          <w:szCs w:val="48"/>
+        </w:rPr>
+      </w:pPr>
+    </w:p>
+    <w:p>
+      <w:pPr>
+        <w:jc w:val="both"/>
+        <w:rPr>
+          <w:sz w:val="48"/>
+          <w:szCs w:val="48"/>
+        </w:rPr>
+      </w:pPr>
+      <w:r>
+        <w:t xml:space="preserve">Copy and paste Scopus IDs and Names from here to avoid searching with errors. If the names are not exactly as specified in this </w:t>
+      </w:r>
+      <w:proofErr w:type="gramStart"/>
+      <w:r>
+        <w:t>table</w:t>
+      </w:r>
+      <w:proofErr w:type="gramEnd"/>
+      <w:r>
+        <w:t xml:space="preserve"> the search may not bring up that researcher.</w:t>
+      </w:r>
+    </w:p>
+    <w:bookmarkStart w:id="0" w:name="_MON_1727523057"/>
+    <w:bookmarkEnd w:id="0"/>
+    <w:p>
+      <w:pPr>
+        <w:jc w:val="center"/>
+        <w:rPr>
+          <w:sz w:val="48"/>
+          <w:szCs w:val="48"/>
+        </w:rPr>
+      </w:pPr>
+      <w:r>
+        <w:rPr>
+          <w:sz w:val="48"/>
+          <w:szCs w:val="48"/>
+        </w:rPr>
+        <w:object w:dxaOrig="4320" w:dyaOrig="4815" w14:anchorId="40A1B2D8">
+          <v:shapetype id="_x0000_t75" coordsize="21600,21600" o:spt="75" o:preferrelative="t" path="m@4@5l@4@11@9@11@9@5xe" filled="f" stroked="f">
+            <v:stroke joinstyle="miter"/>
+            <v:formulas>
+              <v:f eqn="if lineDrawn pixelLineWidth 0"/>
+              <v:f eqn="sum @0 1 0"/>
+              <v:f eqn="sum 0 0 @1"/>
+              <v:f eqn="prod @2 1 2"/>
+              <v:f eqn="prod @3 21600 pixelWidth"/>
+              <v:f eqn="prod @3 21600 pixelHeight"/>
+              <v:f eqn="sum @0 0 1"/>
+              <v:f eqn="prod @6 1 2"/>
+              <v:f eqn="prod @7 21600 pixelWidth"/>
+              <v:f eqn="sum @8 21600 0"/>
+              <v:f eqn="prod @7 21600 pixelHeight"/>
+              <v:f eqn="sum @10 21600 0"/>
+            </v:formulas>
+            <v:path o:extrusionok="f" gradientshapeok="t" o:connecttype="rect"/>
+            <o:lock v:ext="edit" aspectratio="t"/>
+          </v:shapetype>
+          <v:shape id="_x0000_i1045" type="#_x0000_t75" style="width:485.25pt;height:540.75pt" o:ole="">
+            <v:imagedata r:id="rId76" o:title=""/>
+          </v:shape>
+          <o:OLEObject Type="Embed" ProgID="Excel.Sheet.12" ShapeID="_x0000_i1045" DrawAspect="Content" ObjectID="_1727523165" r:id="rId77"/>
+        </w:object>
       </w:r>
     </w:p>
     <w:sectPr>

</xml_diff>